<commit_message>
Comments on the three models
</commit_message>
<xml_diff>
--- a/ELEC3225-A3.docx
+++ b/ELEC3225-A3.docx
@@ -139,760 +139,6 @@
     </w:p>
     <w:p>
       <w:pPr>
-        <w:pStyle w:val="ListParagraph"/>
-        <w:numPr>
-          <w:ilvl w:val="0"/>
-          <w:numId w:val="2"/>
-        </w:numPr>
-        <w:rPr>
-          <w:rFonts w:ascii="Times New Roman" w:hAnsi="Times New Roman" w:cs="Times New Roman"/>
-          <w:sz w:val="24"/>
-          <w:szCs w:val="24"/>
-        </w:rPr>
-      </w:pPr>
-      <w:r>
-        <w:rPr>
-          <w:rFonts w:ascii="Times New Roman" w:hAnsi="Times New Roman" w:cs="Times New Roman"/>
-          <w:sz w:val="24"/>
-          <w:szCs w:val="24"/>
-        </w:rPr>
-        <w:t>Database of users (be able to hold at least 100 students, 10 instructors, 1 admin)</w:t>
-      </w:r>
-    </w:p>
-    <w:p>
-      <w:pPr>
-        <w:pStyle w:val="ListParagraph"/>
-        <w:numPr>
-          <w:ilvl w:val="0"/>
-          <w:numId w:val="2"/>
-        </w:numPr>
-        <w:rPr>
-          <w:rFonts w:ascii="Times New Roman" w:hAnsi="Times New Roman" w:cs="Times New Roman"/>
-          <w:sz w:val="24"/>
-          <w:szCs w:val="24"/>
-        </w:rPr>
-      </w:pPr>
-      <w:r>
-        <w:rPr>
-          <w:rFonts w:ascii="Times New Roman" w:hAnsi="Times New Roman" w:cs="Times New Roman"/>
-          <w:sz w:val="24"/>
-          <w:szCs w:val="24"/>
-        </w:rPr>
-        <w:t xml:space="preserve">Database of courses </w:t>
-      </w:r>
-    </w:p>
-    <w:p>
-      <w:pPr>
-        <w:pStyle w:val="ListParagraph"/>
-        <w:numPr>
-          <w:ilvl w:val="1"/>
-          <w:numId w:val="2"/>
-        </w:numPr>
-        <w:rPr>
-          <w:rFonts w:ascii="Times New Roman" w:hAnsi="Times New Roman" w:cs="Times New Roman"/>
-          <w:sz w:val="24"/>
-          <w:szCs w:val="24"/>
-        </w:rPr>
-      </w:pPr>
-      <w:r>
-        <w:rPr>
-          <w:rFonts w:ascii="Times New Roman" w:hAnsi="Times New Roman" w:cs="Times New Roman"/>
-          <w:sz w:val="24"/>
-          <w:szCs w:val="24"/>
-        </w:rPr>
-        <w:t>CRN, course name, time periods, instructor for course</w:t>
-      </w:r>
-    </w:p>
-    <w:p>
-      <w:pPr>
-        <w:pStyle w:val="ListParagraph"/>
-        <w:numPr>
-          <w:ilvl w:val="0"/>
-          <w:numId w:val="2"/>
-        </w:numPr>
-        <w:rPr>
-          <w:rFonts w:ascii="Times New Roman" w:hAnsi="Times New Roman" w:cs="Times New Roman"/>
-          <w:sz w:val="24"/>
-          <w:szCs w:val="24"/>
-        </w:rPr>
-      </w:pPr>
-      <w:r>
-        <w:rPr>
-          <w:rFonts w:ascii="Times New Roman" w:hAnsi="Times New Roman" w:cs="Times New Roman"/>
-          <w:sz w:val="24"/>
-          <w:szCs w:val="24"/>
-        </w:rPr>
-        <w:t>Three users – student, instructor, admin</w:t>
-      </w:r>
-    </w:p>
-    <w:p>
-      <w:pPr>
-        <w:pStyle w:val="ListParagraph"/>
-        <w:numPr>
-          <w:ilvl w:val="1"/>
-          <w:numId w:val="2"/>
-        </w:numPr>
-        <w:rPr>
-          <w:rFonts w:ascii="Times New Roman" w:hAnsi="Times New Roman" w:cs="Times New Roman"/>
-          <w:sz w:val="24"/>
-          <w:szCs w:val="24"/>
-        </w:rPr>
-      </w:pPr>
-      <w:r>
-        <w:rPr>
-          <w:rFonts w:ascii="Times New Roman" w:hAnsi="Times New Roman" w:cs="Times New Roman"/>
-          <w:sz w:val="24"/>
-          <w:szCs w:val="24"/>
-        </w:rPr>
-        <w:t>Student abilities: register classes, see available courses, see schedule</w:t>
-      </w:r>
-    </w:p>
-    <w:p>
-      <w:pPr>
-        <w:pStyle w:val="ListParagraph"/>
-        <w:numPr>
-          <w:ilvl w:val="1"/>
-          <w:numId w:val="2"/>
-        </w:numPr>
-        <w:rPr>
-          <w:rFonts w:ascii="Times New Roman" w:hAnsi="Times New Roman" w:cs="Times New Roman"/>
-          <w:sz w:val="24"/>
-          <w:szCs w:val="24"/>
-        </w:rPr>
-      </w:pPr>
-      <w:r>
-        <w:rPr>
-          <w:rFonts w:ascii="Times New Roman" w:hAnsi="Times New Roman" w:cs="Times New Roman"/>
-          <w:sz w:val="24"/>
-          <w:szCs w:val="24"/>
-        </w:rPr>
-        <w:t>Instructor abilities: see available courses, see course roster</w:t>
-      </w:r>
-    </w:p>
-    <w:p>
-      <w:pPr>
-        <w:pStyle w:val="ListParagraph"/>
-        <w:numPr>
-          <w:ilvl w:val="1"/>
-          <w:numId w:val="2"/>
-        </w:numPr>
-        <w:rPr>
-          <w:rFonts w:ascii="Times New Roman" w:hAnsi="Times New Roman" w:cs="Times New Roman"/>
-          <w:sz w:val="24"/>
-          <w:szCs w:val="24"/>
-        </w:rPr>
-      </w:pPr>
-      <w:r>
-        <w:rPr>
-          <w:rFonts w:ascii="Times New Roman" w:hAnsi="Times New Roman" w:cs="Times New Roman"/>
-          <w:sz w:val="24"/>
-          <w:szCs w:val="24"/>
-        </w:rPr>
-        <w:t>Admin abilities: see all data, edit courses/users/schedules</w:t>
-      </w:r>
-    </w:p>
-    <w:p>
-      <w:pPr>
-        <w:pStyle w:val="ListParagraph"/>
-        <w:numPr>
-          <w:ilvl w:val="0"/>
-          <w:numId w:val="2"/>
-        </w:numPr>
-        <w:rPr>
-          <w:rFonts w:ascii="Times New Roman" w:hAnsi="Times New Roman" w:cs="Times New Roman"/>
-          <w:sz w:val="24"/>
-          <w:szCs w:val="24"/>
-        </w:rPr>
-      </w:pPr>
-      <w:r>
-        <w:rPr>
-          <w:rFonts w:ascii="Times New Roman" w:hAnsi="Times New Roman" w:cs="Times New Roman"/>
-          <w:sz w:val="24"/>
-          <w:szCs w:val="24"/>
-        </w:rPr>
-        <w:t xml:space="preserve">Should be able to handle multiple semesters </w:t>
-      </w:r>
-    </w:p>
-    <w:p>
-      <w:pPr>
-        <w:pStyle w:val="ListParagraph"/>
-        <w:numPr>
-          <w:ilvl w:val="0"/>
-          <w:numId w:val="2"/>
-        </w:numPr>
-        <w:rPr>
-          <w:rFonts w:ascii="Times New Roman" w:hAnsi="Times New Roman" w:cs="Times New Roman"/>
-          <w:sz w:val="24"/>
-          <w:szCs w:val="24"/>
-        </w:rPr>
-      </w:pPr>
-      <w:r>
-        <w:rPr>
-          <w:rFonts w:ascii="Times New Roman" w:hAnsi="Times New Roman" w:cs="Times New Roman"/>
-          <w:sz w:val="24"/>
-          <w:szCs w:val="24"/>
-        </w:rPr>
-        <w:t xml:space="preserve">Have the ability to print schedules, scheduling </w:t>
-      </w:r>
-      <w:proofErr w:type="gramStart"/>
-      <w:r>
-        <w:rPr>
-          <w:rFonts w:ascii="Times New Roman" w:hAnsi="Times New Roman" w:cs="Times New Roman"/>
-          <w:sz w:val="24"/>
-          <w:szCs w:val="24"/>
-        </w:rPr>
-        <w:t>preferences</w:t>
-      </w:r>
-      <w:proofErr w:type="gramEnd"/>
-    </w:p>
-    <w:p>
-      <w:pPr>
-        <w:pStyle w:val="ListParagraph"/>
-        <w:numPr>
-          <w:ilvl w:val="0"/>
-          <w:numId w:val="2"/>
-        </w:numPr>
-        <w:rPr>
-          <w:rFonts w:ascii="Times New Roman" w:hAnsi="Times New Roman" w:cs="Times New Roman"/>
-          <w:sz w:val="24"/>
-          <w:szCs w:val="24"/>
-        </w:rPr>
-      </w:pPr>
-      <w:r>
-        <w:rPr>
-          <w:rFonts w:ascii="Times New Roman" w:hAnsi="Times New Roman" w:cs="Times New Roman"/>
-          <w:sz w:val="24"/>
-          <w:szCs w:val="24"/>
-        </w:rPr>
-        <w:t xml:space="preserve">Will need to be tested thoroughly </w:t>
-      </w:r>
-    </w:p>
-    <w:p>
-      <w:pPr>
-        <w:rPr>
-          <w:rFonts w:ascii="Times New Roman" w:hAnsi="Times New Roman" w:cs="Times New Roman"/>
-          <w:sz w:val="24"/>
-          <w:szCs w:val="24"/>
-          <w:u w:val="single"/>
-        </w:rPr>
-      </w:pPr>
-      <w:r>
-        <w:rPr>
-          <w:rFonts w:ascii="Times New Roman" w:hAnsi="Times New Roman" w:cs="Times New Roman"/>
-          <w:sz w:val="24"/>
-          <w:szCs w:val="24"/>
-          <w:u w:val="single"/>
-        </w:rPr>
-        <w:t>System and Software Design</w:t>
-      </w:r>
-      <w:r>
-        <w:rPr>
-          <w:rFonts w:ascii="Times New Roman" w:hAnsi="Times New Roman" w:cs="Times New Roman"/>
-          <w:sz w:val="24"/>
-          <w:szCs w:val="24"/>
-          <w:u w:val="single"/>
-        </w:rPr>
-        <w:t>:</w:t>
-      </w:r>
-    </w:p>
-    <w:p>
-      <w:pPr>
-        <w:rPr>
-          <w:rFonts w:ascii="Times New Roman" w:hAnsi="Times New Roman" w:cs="Times New Roman"/>
-          <w:sz w:val="24"/>
-          <w:szCs w:val="24"/>
-        </w:rPr>
-      </w:pPr>
-      <w:r>
-        <w:rPr>
-          <w:rFonts w:ascii="Times New Roman" w:hAnsi="Times New Roman" w:cs="Times New Roman"/>
-          <w:sz w:val="24"/>
-          <w:szCs w:val="24"/>
-        </w:rPr>
-        <w:t>Hardware:</w:t>
-      </w:r>
-    </w:p>
-    <w:p>
-      <w:pPr>
-        <w:rPr>
-          <w:rFonts w:ascii="Times New Roman" w:hAnsi="Times New Roman" w:cs="Times New Roman"/>
-          <w:sz w:val="24"/>
-          <w:szCs w:val="24"/>
-        </w:rPr>
-      </w:pPr>
-      <w:r>
-        <w:rPr>
-          <w:rFonts w:ascii="Times New Roman" w:hAnsi="Times New Roman" w:cs="Times New Roman"/>
-          <w:sz w:val="24"/>
-          <w:szCs w:val="24"/>
-        </w:rPr>
-        <w:t xml:space="preserve">      -PC or laptop</w:t>
-      </w:r>
-    </w:p>
-    <w:p>
-      <w:pPr>
-        <w:rPr>
-          <w:rFonts w:ascii="Times New Roman" w:hAnsi="Times New Roman" w:cs="Times New Roman"/>
-          <w:sz w:val="24"/>
-          <w:szCs w:val="24"/>
-        </w:rPr>
-      </w:pPr>
-      <w:r>
-        <w:rPr>
-          <w:rFonts w:ascii="Times New Roman" w:hAnsi="Times New Roman" w:cs="Times New Roman"/>
-          <w:sz w:val="24"/>
-          <w:szCs w:val="24"/>
-        </w:rPr>
-        <w:t>Software:</w:t>
-      </w:r>
-    </w:p>
-    <w:p>
-      <w:pPr>
-        <w:pStyle w:val="ListParagraph"/>
-        <w:numPr>
-          <w:ilvl w:val="0"/>
-          <w:numId w:val="2"/>
-        </w:numPr>
-        <w:rPr>
-          <w:rFonts w:ascii="Times New Roman" w:hAnsi="Times New Roman" w:cs="Times New Roman"/>
-          <w:sz w:val="24"/>
-          <w:szCs w:val="24"/>
-          <w:u w:val="single"/>
-        </w:rPr>
-      </w:pPr>
-      <w:r>
-        <w:rPr>
-          <w:rFonts w:ascii="Times New Roman" w:hAnsi="Times New Roman" w:cs="Times New Roman"/>
-          <w:sz w:val="24"/>
-          <w:szCs w:val="24"/>
-        </w:rPr>
-        <w:t>System will be on either C++ or Python language</w:t>
-      </w:r>
-    </w:p>
-    <w:p>
-      <w:pPr>
-        <w:pStyle w:val="ListParagraph"/>
-        <w:numPr>
-          <w:ilvl w:val="0"/>
-          <w:numId w:val="2"/>
-        </w:numPr>
-        <w:rPr>
-          <w:rFonts w:ascii="Times New Roman" w:hAnsi="Times New Roman" w:cs="Times New Roman"/>
-          <w:sz w:val="24"/>
-          <w:szCs w:val="24"/>
-          <w:u w:val="single"/>
-        </w:rPr>
-      </w:pPr>
-      <w:r>
-        <w:rPr>
-          <w:rFonts w:ascii="Times New Roman" w:hAnsi="Times New Roman" w:cs="Times New Roman"/>
-          <w:sz w:val="24"/>
-          <w:szCs w:val="24"/>
-        </w:rPr>
-        <w:t>System will also include a database from Wentworth</w:t>
-      </w:r>
-    </w:p>
-    <w:p>
-      <w:pPr>
-        <w:pStyle w:val="ListParagraph"/>
-        <w:numPr>
-          <w:ilvl w:val="0"/>
-          <w:numId w:val="2"/>
-        </w:numPr>
-        <w:rPr>
-          <w:rFonts w:ascii="Times New Roman" w:hAnsi="Times New Roman" w:cs="Times New Roman"/>
-          <w:sz w:val="24"/>
-          <w:szCs w:val="24"/>
-          <w:u w:val="single"/>
-        </w:rPr>
-      </w:pPr>
-      <w:r>
-        <w:rPr>
-          <w:rFonts w:ascii="Times New Roman" w:hAnsi="Times New Roman" w:cs="Times New Roman"/>
-          <w:sz w:val="24"/>
-          <w:szCs w:val="24"/>
-        </w:rPr>
-        <w:t>System will be interacted through the input from user</w:t>
-      </w:r>
-    </w:p>
-    <w:p>
-      <w:pPr>
-        <w:rPr>
-          <w:rFonts w:ascii="Times New Roman" w:hAnsi="Times New Roman" w:cs="Times New Roman"/>
-          <w:sz w:val="24"/>
-          <w:szCs w:val="24"/>
-          <w:u w:val="single"/>
-        </w:rPr>
-      </w:pPr>
-      <w:r>
-        <w:rPr>
-          <w:rFonts w:ascii="Times New Roman" w:hAnsi="Times New Roman" w:cs="Times New Roman"/>
-          <w:sz w:val="24"/>
-          <w:szCs w:val="24"/>
-          <w:u w:val="single"/>
-        </w:rPr>
-        <w:t>Implementation and Unit Testing:</w:t>
-      </w:r>
-    </w:p>
-    <w:p>
-      <w:pPr>
-        <w:pStyle w:val="ListParagraph"/>
-        <w:numPr>
-          <w:ilvl w:val="0"/>
-          <w:numId w:val="2"/>
-        </w:numPr>
-        <w:rPr>
-          <w:rFonts w:ascii="Times New Roman" w:hAnsi="Times New Roman" w:cs="Times New Roman"/>
-          <w:sz w:val="24"/>
-          <w:szCs w:val="24"/>
-        </w:rPr>
-      </w:pPr>
-      <w:r>
-        <w:rPr>
-          <w:rFonts w:ascii="Times New Roman" w:hAnsi="Times New Roman" w:cs="Times New Roman"/>
-          <w:sz w:val="24"/>
-          <w:szCs w:val="24"/>
-        </w:rPr>
-        <w:t>System will have to run and tested thoroughly several times throughout the process to make sure all components work properly</w:t>
-      </w:r>
-    </w:p>
-    <w:p>
-      <w:pPr>
-        <w:pStyle w:val="ListParagraph"/>
-        <w:numPr>
-          <w:ilvl w:val="0"/>
-          <w:numId w:val="2"/>
-        </w:numPr>
-        <w:rPr>
-          <w:rFonts w:ascii="Times New Roman" w:hAnsi="Times New Roman" w:cs="Times New Roman"/>
-          <w:sz w:val="24"/>
-          <w:szCs w:val="24"/>
-        </w:rPr>
-      </w:pPr>
-      <w:r>
-        <w:rPr>
-          <w:rFonts w:ascii="Times New Roman" w:hAnsi="Times New Roman" w:cs="Times New Roman"/>
-          <w:sz w:val="24"/>
-          <w:szCs w:val="24"/>
-        </w:rPr>
-        <w:t>These components could include the functions of each user and the classes created from the database created through the user input</w:t>
-      </w:r>
-    </w:p>
-    <w:p>
-      <w:pPr>
-        <w:pStyle w:val="ListParagraph"/>
-        <w:numPr>
-          <w:ilvl w:val="0"/>
-          <w:numId w:val="2"/>
-        </w:numPr>
-        <w:rPr>
-          <w:rFonts w:ascii="Times New Roman" w:hAnsi="Times New Roman" w:cs="Times New Roman"/>
-          <w:sz w:val="24"/>
-          <w:szCs w:val="24"/>
-        </w:rPr>
-      </w:pPr>
-      <w:r>
-        <w:rPr>
-          <w:rFonts w:ascii="Times New Roman" w:hAnsi="Times New Roman" w:cs="Times New Roman"/>
-          <w:sz w:val="24"/>
-          <w:szCs w:val="24"/>
-        </w:rPr>
-        <w:t xml:space="preserve">System </w:t>
-      </w:r>
-      <w:r>
-        <w:rPr>
-          <w:rFonts w:ascii="Times New Roman" w:hAnsi="Times New Roman" w:cs="Times New Roman"/>
-          <w:sz w:val="24"/>
-          <w:szCs w:val="24"/>
-        </w:rPr>
-        <w:t xml:space="preserve">components </w:t>
-      </w:r>
-      <w:r>
-        <w:rPr>
-          <w:rFonts w:ascii="Times New Roman" w:hAnsi="Times New Roman" w:cs="Times New Roman"/>
-          <w:sz w:val="24"/>
-          <w:szCs w:val="24"/>
-        </w:rPr>
-        <w:t>will be tested using the user interface from either laptop or pc</w:t>
-      </w:r>
-    </w:p>
-    <w:p>
-      <w:pPr>
-        <w:pStyle w:val="ListParagraph"/>
-        <w:numPr>
-          <w:ilvl w:val="0"/>
-          <w:numId w:val="2"/>
-        </w:numPr>
-        <w:rPr>
-          <w:rFonts w:ascii="Times New Roman" w:hAnsi="Times New Roman" w:cs="Times New Roman"/>
-          <w:sz w:val="24"/>
-          <w:szCs w:val="24"/>
-        </w:rPr>
-      </w:pPr>
-      <w:r>
-        <w:rPr>
-          <w:rFonts w:ascii="Times New Roman" w:hAnsi="Times New Roman" w:cs="Times New Roman"/>
-          <w:sz w:val="24"/>
-          <w:szCs w:val="24"/>
-        </w:rPr>
-        <w:t>Create code by steps and move onto the next component when one component is working properly</w:t>
-      </w:r>
-    </w:p>
-    <w:p>
-      <w:pPr>
-        <w:pStyle w:val="ListParagraph"/>
-        <w:numPr>
-          <w:ilvl w:val="0"/>
-          <w:numId w:val="2"/>
-        </w:numPr>
-        <w:rPr>
-          <w:rFonts w:ascii="Times New Roman" w:hAnsi="Times New Roman" w:cs="Times New Roman"/>
-          <w:sz w:val="24"/>
-          <w:szCs w:val="24"/>
-        </w:rPr>
-      </w:pPr>
-      <w:r>
-        <w:rPr>
-          <w:rFonts w:ascii="Times New Roman" w:hAnsi="Times New Roman" w:cs="Times New Roman"/>
-          <w:sz w:val="24"/>
-          <w:szCs w:val="24"/>
-        </w:rPr>
-        <w:t>Once functions of one user is satisfied, move on to the functions of a different user</w:t>
-      </w:r>
-    </w:p>
-    <w:p>
-      <w:pPr>
-        <w:rPr>
-          <w:rFonts w:ascii="Times New Roman" w:hAnsi="Times New Roman" w:cs="Times New Roman"/>
-          <w:sz w:val="24"/>
-          <w:szCs w:val="24"/>
-        </w:rPr>
-      </w:pPr>
-      <w:r>
-        <w:rPr>
-          <w:rFonts w:ascii="Times New Roman" w:hAnsi="Times New Roman" w:cs="Times New Roman"/>
-          <w:sz w:val="24"/>
-          <w:szCs w:val="24"/>
-          <w:u w:val="single"/>
-        </w:rPr>
-        <w:t>Integration and System Testing</w:t>
-      </w:r>
-      <w:r>
-        <w:rPr>
-          <w:rFonts w:ascii="Times New Roman" w:hAnsi="Times New Roman" w:cs="Times New Roman"/>
-          <w:sz w:val="24"/>
-          <w:szCs w:val="24"/>
-        </w:rPr>
-        <w:t>:</w:t>
-      </w:r>
-    </w:p>
-    <w:p>
-      <w:pPr>
-        <w:pStyle w:val="ListParagraph"/>
-        <w:numPr>
-          <w:ilvl w:val="0"/>
-          <w:numId w:val="2"/>
-        </w:numPr>
-        <w:rPr>
-          <w:rFonts w:ascii="Times New Roman" w:hAnsi="Times New Roman" w:cs="Times New Roman"/>
-          <w:sz w:val="24"/>
-          <w:szCs w:val="24"/>
-        </w:rPr>
-      </w:pPr>
-      <w:r>
-        <w:rPr>
-          <w:rFonts w:ascii="Times New Roman" w:hAnsi="Times New Roman" w:cs="Times New Roman"/>
-          <w:sz w:val="24"/>
-          <w:szCs w:val="24"/>
-        </w:rPr>
-        <w:lastRenderedPageBreak/>
-        <w:t xml:space="preserve">Combine all components of the system and test to see if all work simultaneously </w:t>
-      </w:r>
-    </w:p>
-    <w:p>
-      <w:pPr>
-        <w:pStyle w:val="ListParagraph"/>
-        <w:numPr>
-          <w:ilvl w:val="0"/>
-          <w:numId w:val="2"/>
-        </w:numPr>
-        <w:rPr>
-          <w:rFonts w:ascii="Times New Roman" w:hAnsi="Times New Roman" w:cs="Times New Roman"/>
-          <w:sz w:val="24"/>
-          <w:szCs w:val="24"/>
-        </w:rPr>
-      </w:pPr>
-      <w:r>
-        <w:rPr>
-          <w:rFonts w:ascii="Times New Roman" w:hAnsi="Times New Roman" w:cs="Times New Roman"/>
-          <w:sz w:val="24"/>
-          <w:szCs w:val="24"/>
-        </w:rPr>
-        <w:t>All components should include the three different user and their functions as well as the databases</w:t>
-      </w:r>
-    </w:p>
-    <w:p>
-      <w:pPr>
-        <w:pStyle w:val="ListParagraph"/>
-        <w:numPr>
-          <w:ilvl w:val="0"/>
-          <w:numId w:val="2"/>
-        </w:numPr>
-        <w:rPr>
-          <w:rFonts w:ascii="Times New Roman" w:hAnsi="Times New Roman" w:cs="Times New Roman"/>
-          <w:sz w:val="24"/>
-          <w:szCs w:val="24"/>
-        </w:rPr>
-      </w:pPr>
-      <w:r>
-        <w:rPr>
-          <w:rFonts w:ascii="Times New Roman" w:hAnsi="Times New Roman" w:cs="Times New Roman"/>
-          <w:sz w:val="24"/>
-          <w:szCs w:val="24"/>
-        </w:rPr>
-        <w:t>See if the main functions work just as the requirements state</w:t>
-      </w:r>
-    </w:p>
-    <w:p>
-      <w:pPr>
-        <w:pStyle w:val="ListParagraph"/>
-        <w:numPr>
-          <w:ilvl w:val="0"/>
-          <w:numId w:val="2"/>
-        </w:numPr>
-        <w:rPr>
-          <w:rFonts w:ascii="Times New Roman" w:hAnsi="Times New Roman" w:cs="Times New Roman"/>
-          <w:sz w:val="24"/>
-          <w:szCs w:val="24"/>
-        </w:rPr>
-      </w:pPr>
-      <w:r>
-        <w:rPr>
-          <w:rFonts w:ascii="Times New Roman" w:hAnsi="Times New Roman" w:cs="Times New Roman"/>
-          <w:sz w:val="24"/>
-          <w:szCs w:val="24"/>
-        </w:rPr>
-        <w:t xml:space="preserve">System must be able to do functions that each user can do </w:t>
-      </w:r>
-    </w:p>
-    <w:p>
-      <w:pPr>
-        <w:rPr>
-          <w:rFonts w:ascii="Times New Roman" w:hAnsi="Times New Roman" w:cs="Times New Roman"/>
-          <w:sz w:val="24"/>
-          <w:szCs w:val="24"/>
-          <w:u w:val="single"/>
-        </w:rPr>
-      </w:pPr>
-      <w:r>
-        <w:rPr>
-          <w:rFonts w:ascii="Times New Roman" w:hAnsi="Times New Roman" w:cs="Times New Roman"/>
-          <w:sz w:val="24"/>
-          <w:szCs w:val="24"/>
-          <w:u w:val="single"/>
-        </w:rPr>
-        <w:t>Operation and Maintenance:</w:t>
-      </w:r>
-    </w:p>
-    <w:p>
-      <w:pPr>
-        <w:pStyle w:val="ListParagraph"/>
-        <w:numPr>
-          <w:ilvl w:val="0"/>
-          <w:numId w:val="2"/>
-        </w:numPr>
-        <w:rPr>
-          <w:rFonts w:ascii="Times New Roman" w:hAnsi="Times New Roman" w:cs="Times New Roman"/>
-          <w:sz w:val="24"/>
-          <w:szCs w:val="24"/>
-        </w:rPr>
-      </w:pPr>
-      <w:r>
-        <w:rPr>
-          <w:rFonts w:ascii="Times New Roman" w:hAnsi="Times New Roman" w:cs="Times New Roman"/>
-          <w:sz w:val="24"/>
-          <w:szCs w:val="24"/>
-        </w:rPr>
-        <w:t>Once system works properly, send the program out for users to test on</w:t>
-      </w:r>
-    </w:p>
-    <w:p>
-      <w:pPr>
-        <w:pStyle w:val="ListParagraph"/>
-        <w:numPr>
-          <w:ilvl w:val="0"/>
-          <w:numId w:val="2"/>
-        </w:numPr>
-        <w:rPr>
-          <w:rFonts w:ascii="Times New Roman" w:hAnsi="Times New Roman" w:cs="Times New Roman"/>
-          <w:sz w:val="24"/>
-          <w:szCs w:val="24"/>
-        </w:rPr>
-      </w:pPr>
-      <w:r>
-        <w:rPr>
-          <w:rFonts w:ascii="Times New Roman" w:hAnsi="Times New Roman" w:cs="Times New Roman"/>
-          <w:sz w:val="24"/>
-          <w:szCs w:val="24"/>
-        </w:rPr>
-        <w:t>See if there are any issues by listening to feedback of system</w:t>
-      </w:r>
-    </w:p>
-    <w:p>
-      <w:pPr>
-        <w:pStyle w:val="ListParagraph"/>
-        <w:numPr>
-          <w:ilvl w:val="0"/>
-          <w:numId w:val="2"/>
-        </w:numPr>
-        <w:rPr>
-          <w:rFonts w:ascii="Times New Roman" w:hAnsi="Times New Roman" w:cs="Times New Roman"/>
-          <w:sz w:val="24"/>
-          <w:szCs w:val="24"/>
-        </w:rPr>
-      </w:pPr>
-      <w:r>
-        <w:rPr>
-          <w:rFonts w:ascii="Times New Roman" w:hAnsi="Times New Roman" w:cs="Times New Roman"/>
-          <w:sz w:val="24"/>
-          <w:szCs w:val="24"/>
-        </w:rPr>
-        <w:t>If system does end up having issues resolve issues by reviewing the code and release patch notes to fix any errors</w:t>
-      </w:r>
-    </w:p>
-    <w:p>
-      <w:pPr>
-        <w:pStyle w:val="ListParagraph"/>
-        <w:numPr>
-          <w:ilvl w:val="0"/>
-          <w:numId w:val="2"/>
-        </w:numPr>
-        <w:rPr>
-          <w:rFonts w:ascii="Times New Roman" w:hAnsi="Times New Roman" w:cs="Times New Roman"/>
-          <w:sz w:val="24"/>
-          <w:szCs w:val="24"/>
-        </w:rPr>
-      </w:pPr>
-      <w:r>
-        <w:rPr>
-          <w:rFonts w:ascii="Times New Roman" w:hAnsi="Times New Roman" w:cs="Times New Roman"/>
-          <w:sz w:val="24"/>
-          <w:szCs w:val="24"/>
-        </w:rPr>
-        <w:t>If new updates are required in the future, make any updates to the system that follows the requirements</w:t>
-      </w:r>
-    </w:p>
-    <w:p>
-      <w:pPr>
-        <w:rPr>
-          <w:rFonts w:ascii="Times New Roman" w:hAnsi="Times New Roman" w:cs="Times New Roman"/>
-          <w:sz w:val="24"/>
-          <w:szCs w:val="24"/>
-        </w:rPr>
-      </w:pPr>
-    </w:p>
-    <w:p>
-      <w:pPr>
         <w:rPr>
           <w:rFonts w:ascii="Times New Roman" w:hAnsi="Times New Roman" w:cs="Times New Roman"/>
           <w:b/>
@@ -909,7 +155,227 @@
           <w:sz w:val="24"/>
           <w:szCs w:val="24"/>
         </w:rPr>
-        <w:t>Incremental Development Model:</w:t>
+        <w:t># Clear basic requirements of the system - Hank</w:t>
+      </w:r>
+    </w:p>
+    <w:p>
+      <w:pPr>
+        <w:pStyle w:val="ListParagraph"/>
+        <w:numPr>
+          <w:ilvl w:val="0"/>
+          <w:numId w:val="2"/>
+        </w:numPr>
+        <w:rPr>
+          <w:rFonts w:ascii="Times New Roman" w:hAnsi="Times New Roman" w:cs="Times New Roman"/>
+          <w:sz w:val="24"/>
+          <w:szCs w:val="24"/>
+        </w:rPr>
+      </w:pPr>
+      <w:r>
+        <w:rPr>
+          <w:rFonts w:ascii="Times New Roman" w:hAnsi="Times New Roman" w:cs="Times New Roman"/>
+          <w:sz w:val="24"/>
+          <w:szCs w:val="24"/>
+        </w:rPr>
+        <w:t>Database of users (be able to hold at least 100 students, 10 instructors, 1 admin)</w:t>
+      </w:r>
+    </w:p>
+    <w:p>
+      <w:pPr>
+        <w:pStyle w:val="ListParagraph"/>
+        <w:numPr>
+          <w:ilvl w:val="0"/>
+          <w:numId w:val="2"/>
+        </w:numPr>
+        <w:rPr>
+          <w:rFonts w:ascii="Times New Roman" w:hAnsi="Times New Roman" w:cs="Times New Roman"/>
+          <w:sz w:val="24"/>
+          <w:szCs w:val="24"/>
+        </w:rPr>
+      </w:pPr>
+      <w:r>
+        <w:rPr>
+          <w:rFonts w:ascii="Times New Roman" w:hAnsi="Times New Roman" w:cs="Times New Roman"/>
+          <w:sz w:val="24"/>
+          <w:szCs w:val="24"/>
+        </w:rPr>
+        <w:t xml:space="preserve">Database of courses </w:t>
+      </w:r>
+    </w:p>
+    <w:p>
+      <w:pPr>
+        <w:pStyle w:val="ListParagraph"/>
+        <w:numPr>
+          <w:ilvl w:val="1"/>
+          <w:numId w:val="2"/>
+        </w:numPr>
+        <w:rPr>
+          <w:rFonts w:ascii="Times New Roman" w:hAnsi="Times New Roman" w:cs="Times New Roman"/>
+          <w:sz w:val="24"/>
+          <w:szCs w:val="24"/>
+        </w:rPr>
+      </w:pPr>
+      <w:r>
+        <w:rPr>
+          <w:rFonts w:ascii="Times New Roman" w:hAnsi="Times New Roman" w:cs="Times New Roman"/>
+          <w:sz w:val="24"/>
+          <w:szCs w:val="24"/>
+        </w:rPr>
+        <w:t>CRN, course name, time periods, instructor for course</w:t>
+      </w:r>
+    </w:p>
+    <w:p>
+      <w:pPr>
+        <w:pStyle w:val="ListParagraph"/>
+        <w:numPr>
+          <w:ilvl w:val="0"/>
+          <w:numId w:val="2"/>
+        </w:numPr>
+        <w:rPr>
+          <w:rFonts w:ascii="Times New Roman" w:hAnsi="Times New Roman" w:cs="Times New Roman"/>
+          <w:sz w:val="24"/>
+          <w:szCs w:val="24"/>
+        </w:rPr>
+      </w:pPr>
+      <w:r>
+        <w:rPr>
+          <w:rFonts w:ascii="Times New Roman" w:hAnsi="Times New Roman" w:cs="Times New Roman"/>
+          <w:sz w:val="24"/>
+          <w:szCs w:val="24"/>
+        </w:rPr>
+        <w:t>Three users – student, instructor, admin</w:t>
+      </w:r>
+    </w:p>
+    <w:p>
+      <w:pPr>
+        <w:pStyle w:val="ListParagraph"/>
+        <w:numPr>
+          <w:ilvl w:val="1"/>
+          <w:numId w:val="2"/>
+        </w:numPr>
+        <w:rPr>
+          <w:rFonts w:ascii="Times New Roman" w:hAnsi="Times New Roman" w:cs="Times New Roman"/>
+          <w:sz w:val="24"/>
+          <w:szCs w:val="24"/>
+        </w:rPr>
+      </w:pPr>
+      <w:r>
+        <w:rPr>
+          <w:rFonts w:ascii="Times New Roman" w:hAnsi="Times New Roman" w:cs="Times New Roman"/>
+          <w:sz w:val="24"/>
+          <w:szCs w:val="24"/>
+        </w:rPr>
+        <w:t>Student abilities: register classes, see available courses, see schedule</w:t>
+      </w:r>
+    </w:p>
+    <w:p>
+      <w:pPr>
+        <w:pStyle w:val="ListParagraph"/>
+        <w:numPr>
+          <w:ilvl w:val="1"/>
+          <w:numId w:val="2"/>
+        </w:numPr>
+        <w:rPr>
+          <w:rFonts w:ascii="Times New Roman" w:hAnsi="Times New Roman" w:cs="Times New Roman"/>
+          <w:sz w:val="24"/>
+          <w:szCs w:val="24"/>
+        </w:rPr>
+      </w:pPr>
+      <w:r>
+        <w:rPr>
+          <w:rFonts w:ascii="Times New Roman" w:hAnsi="Times New Roman" w:cs="Times New Roman"/>
+          <w:sz w:val="24"/>
+          <w:szCs w:val="24"/>
+        </w:rPr>
+        <w:t>Instructor abilities: see available courses, see course roster</w:t>
+      </w:r>
+    </w:p>
+    <w:p>
+      <w:pPr>
+        <w:pStyle w:val="ListParagraph"/>
+        <w:numPr>
+          <w:ilvl w:val="1"/>
+          <w:numId w:val="2"/>
+        </w:numPr>
+        <w:rPr>
+          <w:rFonts w:ascii="Times New Roman" w:hAnsi="Times New Roman" w:cs="Times New Roman"/>
+          <w:sz w:val="24"/>
+          <w:szCs w:val="24"/>
+        </w:rPr>
+      </w:pPr>
+      <w:r>
+        <w:rPr>
+          <w:rFonts w:ascii="Times New Roman" w:hAnsi="Times New Roman" w:cs="Times New Roman"/>
+          <w:sz w:val="24"/>
+          <w:szCs w:val="24"/>
+        </w:rPr>
+        <w:t>Admin abilities: see all data, edit courses/users/schedules</w:t>
+      </w:r>
+    </w:p>
+    <w:p>
+      <w:pPr>
+        <w:pStyle w:val="ListParagraph"/>
+        <w:numPr>
+          <w:ilvl w:val="0"/>
+          <w:numId w:val="2"/>
+        </w:numPr>
+        <w:rPr>
+          <w:rFonts w:ascii="Times New Roman" w:hAnsi="Times New Roman" w:cs="Times New Roman"/>
+          <w:sz w:val="24"/>
+          <w:szCs w:val="24"/>
+        </w:rPr>
+      </w:pPr>
+      <w:r>
+        <w:rPr>
+          <w:rFonts w:ascii="Times New Roman" w:hAnsi="Times New Roman" w:cs="Times New Roman"/>
+          <w:sz w:val="24"/>
+          <w:szCs w:val="24"/>
+        </w:rPr>
+        <w:t xml:space="preserve">Should be able to handle multiple semesters </w:t>
+      </w:r>
+    </w:p>
+    <w:p>
+      <w:pPr>
+        <w:pStyle w:val="ListParagraph"/>
+        <w:numPr>
+          <w:ilvl w:val="0"/>
+          <w:numId w:val="2"/>
+        </w:numPr>
+        <w:rPr>
+          <w:rFonts w:ascii="Times New Roman" w:hAnsi="Times New Roman" w:cs="Times New Roman"/>
+          <w:sz w:val="24"/>
+          <w:szCs w:val="24"/>
+        </w:rPr>
+      </w:pPr>
+      <w:r>
+        <w:rPr>
+          <w:rFonts w:ascii="Times New Roman" w:hAnsi="Times New Roman" w:cs="Times New Roman"/>
+          <w:sz w:val="24"/>
+          <w:szCs w:val="24"/>
+        </w:rPr>
+        <w:t>Have the ability to print schedules, scheduling preferences</w:t>
+      </w:r>
+    </w:p>
+    <w:p>
+      <w:pPr>
+        <w:pStyle w:val="ListParagraph"/>
+        <w:numPr>
+          <w:ilvl w:val="0"/>
+          <w:numId w:val="2"/>
+        </w:numPr>
+        <w:rPr>
+          <w:rFonts w:ascii="Times New Roman" w:hAnsi="Times New Roman" w:cs="Times New Roman"/>
+          <w:sz w:val="24"/>
+          <w:szCs w:val="24"/>
+        </w:rPr>
+      </w:pPr>
+      <w:r>
+        <w:rPr>
+          <w:rFonts w:ascii="Times New Roman" w:hAnsi="Times New Roman" w:cs="Times New Roman"/>
+          <w:sz w:val="24"/>
+          <w:szCs w:val="24"/>
+        </w:rPr>
+        <w:t xml:space="preserve">Will need to be tested thoroughly </w:t>
       </w:r>
     </w:p>
     <w:p>
@@ -928,285 +394,68 @@
           <w:szCs w:val="24"/>
           <w:u w:val="single"/>
         </w:rPr>
-        <w:t>Initial Version:</w:t>
-      </w:r>
-    </w:p>
-    <w:p>
-      <w:pPr>
-        <w:rPr>
-          <w:rFonts w:ascii="Times New Roman" w:hAnsi="Times New Roman" w:cs="Times New Roman"/>
-          <w:sz w:val="24"/>
-          <w:szCs w:val="24"/>
-        </w:rPr>
-      </w:pPr>
-      <w:r>
-        <w:rPr>
-          <w:rFonts w:ascii="Times New Roman" w:hAnsi="Times New Roman" w:cs="Times New Roman"/>
-          <w:sz w:val="24"/>
-          <w:szCs w:val="24"/>
-        </w:rPr>
-        <w:t>-Initial version should include the main function and the classes for each different user</w:t>
-      </w:r>
-    </w:p>
-    <w:p>
-      <w:pPr>
-        <w:rPr>
-          <w:rFonts w:ascii="Times New Roman" w:hAnsi="Times New Roman" w:cs="Times New Roman"/>
-          <w:sz w:val="24"/>
-          <w:szCs w:val="24"/>
-        </w:rPr>
-      </w:pPr>
-      <w:r>
-        <w:rPr>
-          <w:rFonts w:ascii="Times New Roman" w:hAnsi="Times New Roman" w:cs="Times New Roman"/>
-          <w:sz w:val="24"/>
-          <w:szCs w:val="24"/>
-        </w:rPr>
-        <w:t>-Each class will have the different user functions, but will remain empty until later when the functions are added</w:t>
-      </w:r>
-    </w:p>
-    <w:p>
-      <w:pPr>
-        <w:rPr>
-          <w:rFonts w:ascii="Times New Roman" w:hAnsi="Times New Roman" w:cs="Times New Roman"/>
-          <w:sz w:val="24"/>
-          <w:szCs w:val="24"/>
-        </w:rPr>
-      </w:pPr>
-      <w:r>
-        <w:rPr>
-          <w:rFonts w:ascii="Times New Roman" w:hAnsi="Times New Roman" w:cs="Times New Roman"/>
-          <w:sz w:val="24"/>
-          <w:szCs w:val="24"/>
-        </w:rPr>
-        <w:t xml:space="preserve">-System should be able to take user information like ID, and name. </w:t>
-      </w:r>
-    </w:p>
-    <w:p>
-      <w:pPr>
-        <w:rPr>
-          <w:rFonts w:ascii="Times New Roman" w:hAnsi="Times New Roman" w:cs="Times New Roman"/>
-          <w:sz w:val="24"/>
-          <w:szCs w:val="24"/>
-        </w:rPr>
-      </w:pPr>
-      <w:r>
-        <w:rPr>
-          <w:rFonts w:ascii="Times New Roman" w:hAnsi="Times New Roman" w:cs="Times New Roman"/>
-          <w:sz w:val="24"/>
-          <w:szCs w:val="24"/>
-        </w:rPr>
-        <w:t>-System should have a menu for user to select from</w:t>
-      </w:r>
-    </w:p>
-    <w:p>
-      <w:pPr>
-        <w:rPr>
-          <w:rFonts w:ascii="Times New Roman" w:hAnsi="Times New Roman" w:cs="Times New Roman"/>
-          <w:sz w:val="24"/>
-          <w:szCs w:val="24"/>
-        </w:rPr>
-      </w:pPr>
-      <w:r>
-        <w:rPr>
-          <w:rFonts w:ascii="Times New Roman" w:hAnsi="Times New Roman" w:cs="Times New Roman"/>
-          <w:sz w:val="24"/>
-          <w:szCs w:val="24"/>
-        </w:rPr>
-        <w:t>-This menu will have options for all three users and inside the option will be a sub menu for the users to choose the different functions</w:t>
-      </w:r>
-    </w:p>
-    <w:p>
-      <w:pPr>
-        <w:rPr>
-          <w:rFonts w:ascii="Times New Roman" w:hAnsi="Times New Roman" w:cs="Times New Roman"/>
-          <w:sz w:val="24"/>
-          <w:szCs w:val="24"/>
-        </w:rPr>
-      </w:pPr>
-      <w:r>
-        <w:rPr>
-          <w:rFonts w:ascii="Times New Roman" w:hAnsi="Times New Roman" w:cs="Times New Roman"/>
-          <w:sz w:val="24"/>
-          <w:szCs w:val="24"/>
-        </w:rPr>
-        <w:t>-setup of databases for the user information can begin</w:t>
-      </w:r>
-    </w:p>
-    <w:p>
-      <w:pPr>
+        <w:t>System and Software Design</w:t>
+      </w:r>
+      <w:r>
         <w:rPr>
           <w:rFonts w:ascii="Times New Roman" w:hAnsi="Times New Roman" w:cs="Times New Roman"/>
           <w:sz w:val="24"/>
           <w:szCs w:val="24"/>
           <w:u w:val="single"/>
         </w:rPr>
-      </w:pPr>
-      <w:r>
-        <w:rPr>
-          <w:rFonts w:ascii="Times New Roman" w:hAnsi="Times New Roman" w:cs="Times New Roman"/>
-          <w:sz w:val="24"/>
-          <w:szCs w:val="24"/>
-          <w:u w:val="single"/>
-        </w:rPr>
-        <w:t>Intermediate Version:</w:t>
-      </w:r>
-    </w:p>
-    <w:p>
-      <w:pPr>
-        <w:rPr>
-          <w:rFonts w:ascii="Times New Roman" w:hAnsi="Times New Roman" w:cs="Times New Roman"/>
-          <w:sz w:val="24"/>
-          <w:szCs w:val="24"/>
-        </w:rPr>
-      </w:pPr>
-      <w:r>
-        <w:rPr>
-          <w:rFonts w:ascii="Times New Roman" w:hAnsi="Times New Roman" w:cs="Times New Roman"/>
-          <w:sz w:val="24"/>
-          <w:szCs w:val="24"/>
-        </w:rPr>
-        <w:t>-Add on functions for each user and make sure the functions work properly by testing it using a small test group</w:t>
-      </w:r>
-    </w:p>
-    <w:p>
-      <w:pPr>
-        <w:rPr>
-          <w:rFonts w:ascii="Times New Roman" w:hAnsi="Times New Roman" w:cs="Times New Roman"/>
-          <w:sz w:val="24"/>
-          <w:szCs w:val="24"/>
-        </w:rPr>
-      </w:pPr>
-      <w:r>
-        <w:rPr>
-          <w:rFonts w:ascii="Times New Roman" w:hAnsi="Times New Roman" w:cs="Times New Roman"/>
-          <w:sz w:val="24"/>
-          <w:szCs w:val="24"/>
-        </w:rPr>
-        <w:t>-Once functions work properly, place functions into each of the user classes and test to see if there are any issues</w:t>
-      </w:r>
-    </w:p>
-    <w:p>
-      <w:pPr>
-        <w:rPr>
-          <w:rFonts w:ascii="Times New Roman" w:hAnsi="Times New Roman" w:cs="Times New Roman"/>
-          <w:sz w:val="24"/>
-          <w:szCs w:val="24"/>
-        </w:rPr>
-      </w:pPr>
-      <w:r>
-        <w:rPr>
-          <w:rFonts w:ascii="Times New Roman" w:hAnsi="Times New Roman" w:cs="Times New Roman"/>
-          <w:sz w:val="24"/>
-          <w:szCs w:val="24"/>
-        </w:rPr>
-        <w:t>-System should work properly with all functions for each user</w:t>
-      </w:r>
-    </w:p>
-    <w:p>
-      <w:pPr>
-        <w:rPr>
-          <w:rFonts w:ascii="Times New Roman" w:hAnsi="Times New Roman" w:cs="Times New Roman"/>
-          <w:sz w:val="24"/>
-          <w:szCs w:val="24"/>
-        </w:rPr>
-      </w:pPr>
-      <w:r>
-        <w:rPr>
-          <w:rFonts w:ascii="Times New Roman" w:hAnsi="Times New Roman" w:cs="Times New Roman"/>
-          <w:sz w:val="24"/>
-          <w:szCs w:val="24"/>
-        </w:rPr>
-        <w:t>-Integrate system into a database to see if data from user can be saved in the database properly</w:t>
-      </w:r>
-    </w:p>
-    <w:p>
-      <w:pPr>
-        <w:rPr>
-          <w:rFonts w:ascii="Times New Roman" w:hAnsi="Times New Roman" w:cs="Times New Roman"/>
-          <w:sz w:val="24"/>
-          <w:szCs w:val="24"/>
-          <w:u w:val="single"/>
-        </w:rPr>
-      </w:pPr>
-      <w:r>
-        <w:rPr>
-          <w:rFonts w:ascii="Times New Roman" w:hAnsi="Times New Roman" w:cs="Times New Roman"/>
-          <w:sz w:val="24"/>
-          <w:szCs w:val="24"/>
-          <w:u w:val="single"/>
-        </w:rPr>
-        <w:t>Final Version:</w:t>
-      </w:r>
-    </w:p>
-    <w:p>
-      <w:pPr>
-        <w:rPr>
-          <w:rFonts w:ascii="Times New Roman" w:hAnsi="Times New Roman" w:cs="Times New Roman"/>
-          <w:sz w:val="24"/>
-          <w:szCs w:val="24"/>
-        </w:rPr>
-      </w:pPr>
-      <w:r>
-        <w:rPr>
-          <w:rFonts w:ascii="Times New Roman" w:hAnsi="Times New Roman" w:cs="Times New Roman"/>
-          <w:sz w:val="24"/>
-          <w:szCs w:val="24"/>
-        </w:rPr>
-        <w:t>-Test system with a proper test group and see if there are any issues with the system and the database</w:t>
-      </w:r>
-    </w:p>
-    <w:p>
-      <w:pPr>
-        <w:rPr>
-          <w:rFonts w:ascii="Times New Roman" w:hAnsi="Times New Roman" w:cs="Times New Roman"/>
-          <w:sz w:val="24"/>
-          <w:szCs w:val="24"/>
-        </w:rPr>
-      </w:pPr>
-      <w:r>
-        <w:rPr>
-          <w:rFonts w:ascii="Times New Roman" w:hAnsi="Times New Roman" w:cs="Times New Roman"/>
-          <w:sz w:val="24"/>
-          <w:szCs w:val="24"/>
-        </w:rPr>
-        <w:lastRenderedPageBreak/>
-        <w:t xml:space="preserve">-Make sure data from all three users end up in the database and that all the functions work with the data </w:t>
-      </w:r>
-      <w:r>
-        <w:rPr>
-          <w:rFonts w:ascii="Times New Roman" w:hAnsi="Times New Roman" w:cs="Times New Roman"/>
-          <w:sz w:val="24"/>
-          <w:szCs w:val="24"/>
-        </w:rPr>
-        <w:t>from the database</w:t>
-      </w:r>
-    </w:p>
-    <w:p>
-      <w:pPr>
-        <w:rPr>
-          <w:rFonts w:ascii="Times New Roman" w:hAnsi="Times New Roman" w:cs="Times New Roman"/>
-          <w:sz w:val="24"/>
-          <w:szCs w:val="24"/>
-        </w:rPr>
-      </w:pPr>
-      <w:r>
-        <w:rPr>
-          <w:rFonts w:ascii="Times New Roman" w:hAnsi="Times New Roman" w:cs="Times New Roman"/>
-          <w:sz w:val="24"/>
-          <w:szCs w:val="24"/>
-        </w:rPr>
-        <w:t>-Once system and database work properly together, release system</w:t>
-      </w:r>
-    </w:p>
-    <w:p>
-      <w:pPr>
-        <w:rPr>
-          <w:rFonts w:ascii="Times New Roman" w:hAnsi="Times New Roman" w:cs="Times New Roman"/>
-          <w:sz w:val="24"/>
-          <w:szCs w:val="24"/>
-        </w:rPr>
-      </w:pPr>
+        <w:t>:</w:t>
+      </w:r>
+    </w:p>
+    <w:p>
+      <w:pPr>
+        <w:rPr>
+          <w:rFonts w:ascii="Times New Roman" w:hAnsi="Times New Roman" w:cs="Times New Roman"/>
+          <w:sz w:val="24"/>
+          <w:szCs w:val="24"/>
+        </w:rPr>
+      </w:pPr>
+      <w:r>
+        <w:rPr>
+          <w:rFonts w:ascii="Times New Roman" w:hAnsi="Times New Roman" w:cs="Times New Roman"/>
+          <w:sz w:val="24"/>
+          <w:szCs w:val="24"/>
+        </w:rPr>
+        <w:t>Hardware:</w:t>
+      </w:r>
+    </w:p>
+    <w:p>
+      <w:pPr>
+        <w:rPr>
+          <w:rFonts w:ascii="Times New Roman" w:hAnsi="Times New Roman" w:cs="Times New Roman"/>
+          <w:sz w:val="24"/>
+          <w:szCs w:val="24"/>
+        </w:rPr>
+      </w:pPr>
+      <w:r>
+        <w:rPr>
+          <w:rFonts w:ascii="Times New Roman" w:hAnsi="Times New Roman" w:cs="Times New Roman"/>
+          <w:sz w:val="24"/>
+          <w:szCs w:val="24"/>
+        </w:rPr>
+        <w:t xml:space="preserve">      -PC or laptop</w:t>
+      </w:r>
+    </w:p>
+    <w:p>
+      <w:pPr>
+        <w:rPr>
+          <w:rFonts w:ascii="Times New Roman" w:hAnsi="Times New Roman" w:cs="Times New Roman"/>
+          <w:sz w:val="24"/>
+          <w:szCs w:val="24"/>
+        </w:rPr>
+      </w:pPr>
+      <w:r>
+        <w:rPr>
+          <w:rFonts w:ascii="Times New Roman" w:hAnsi="Times New Roman" w:cs="Times New Roman"/>
+          <w:sz w:val="24"/>
+          <w:szCs w:val="24"/>
+        </w:rPr>
+        <w:t>Software:</w:t>
+      </w:r>
     </w:p>
     <w:p>
       <w:pPr>
@@ -1226,6 +475,851 @@
           <w:sz w:val="24"/>
           <w:szCs w:val="24"/>
         </w:rPr>
+        <w:t>#What is used to build the GUI? - Hank</w:t>
+      </w:r>
+    </w:p>
+    <w:p>
+      <w:pPr>
+        <w:pStyle w:val="ListParagraph"/>
+        <w:numPr>
+          <w:ilvl w:val="0"/>
+          <w:numId w:val="2"/>
+        </w:numPr>
+        <w:rPr>
+          <w:rFonts w:ascii="Times New Roman" w:hAnsi="Times New Roman" w:cs="Times New Roman"/>
+          <w:sz w:val="24"/>
+          <w:szCs w:val="24"/>
+          <w:u w:val="single"/>
+        </w:rPr>
+      </w:pPr>
+      <w:r>
+        <w:rPr>
+          <w:rFonts w:ascii="Times New Roman" w:hAnsi="Times New Roman" w:cs="Times New Roman"/>
+          <w:sz w:val="24"/>
+          <w:szCs w:val="24"/>
+        </w:rPr>
+        <w:t>System will be on either C++ or Python language</w:t>
+      </w:r>
+    </w:p>
+    <w:p>
+      <w:pPr>
+        <w:pStyle w:val="ListParagraph"/>
+        <w:numPr>
+          <w:ilvl w:val="0"/>
+          <w:numId w:val="2"/>
+        </w:numPr>
+        <w:rPr>
+          <w:rFonts w:ascii="Times New Roman" w:hAnsi="Times New Roman" w:cs="Times New Roman"/>
+          <w:sz w:val="24"/>
+          <w:szCs w:val="24"/>
+          <w:u w:val="single"/>
+        </w:rPr>
+      </w:pPr>
+      <w:r>
+        <w:rPr>
+          <w:rFonts w:ascii="Times New Roman" w:hAnsi="Times New Roman" w:cs="Times New Roman"/>
+          <w:sz w:val="24"/>
+          <w:szCs w:val="24"/>
+        </w:rPr>
+        <w:t>System will also include a database from Wentworth</w:t>
+      </w:r>
+    </w:p>
+    <w:p>
+      <w:pPr>
+        <w:pStyle w:val="ListParagraph"/>
+        <w:numPr>
+          <w:ilvl w:val="0"/>
+          <w:numId w:val="2"/>
+        </w:numPr>
+        <w:rPr>
+          <w:rFonts w:ascii="Times New Roman" w:hAnsi="Times New Roman" w:cs="Times New Roman"/>
+          <w:sz w:val="24"/>
+          <w:szCs w:val="24"/>
+          <w:u w:val="single"/>
+        </w:rPr>
+      </w:pPr>
+      <w:r>
+        <w:rPr>
+          <w:rFonts w:ascii="Times New Roman" w:hAnsi="Times New Roman" w:cs="Times New Roman"/>
+          <w:sz w:val="24"/>
+          <w:szCs w:val="24"/>
+        </w:rPr>
+        <w:t>System will be interacted through the input from user</w:t>
+      </w:r>
+    </w:p>
+    <w:p>
+      <w:pPr>
+        <w:rPr>
+          <w:rFonts w:ascii="Times New Roman" w:hAnsi="Times New Roman" w:cs="Times New Roman"/>
+          <w:sz w:val="24"/>
+          <w:szCs w:val="24"/>
+          <w:u w:val="single"/>
+        </w:rPr>
+      </w:pPr>
+      <w:r>
+        <w:rPr>
+          <w:rFonts w:ascii="Times New Roman" w:hAnsi="Times New Roman" w:cs="Times New Roman"/>
+          <w:sz w:val="24"/>
+          <w:szCs w:val="24"/>
+          <w:u w:val="single"/>
+        </w:rPr>
+        <w:t>Implementation and Unit Testing:</w:t>
+      </w:r>
+    </w:p>
+    <w:p>
+      <w:pPr>
+        <w:pStyle w:val="ListParagraph"/>
+        <w:numPr>
+          <w:ilvl w:val="0"/>
+          <w:numId w:val="2"/>
+        </w:numPr>
+        <w:rPr>
+          <w:rFonts w:ascii="Times New Roman" w:hAnsi="Times New Roman" w:cs="Times New Roman"/>
+          <w:sz w:val="24"/>
+          <w:szCs w:val="24"/>
+        </w:rPr>
+      </w:pPr>
+      <w:r>
+        <w:rPr>
+          <w:rFonts w:ascii="Times New Roman" w:hAnsi="Times New Roman" w:cs="Times New Roman"/>
+          <w:sz w:val="24"/>
+          <w:szCs w:val="24"/>
+        </w:rPr>
+        <w:t>System will have to run and tested thoroughly several times throughout the process to make sure all components work properly</w:t>
+      </w:r>
+    </w:p>
+    <w:p>
+      <w:pPr>
+        <w:pStyle w:val="ListParagraph"/>
+        <w:numPr>
+          <w:ilvl w:val="0"/>
+          <w:numId w:val="2"/>
+        </w:numPr>
+        <w:rPr>
+          <w:rFonts w:ascii="Times New Roman" w:hAnsi="Times New Roman" w:cs="Times New Roman"/>
+          <w:sz w:val="24"/>
+          <w:szCs w:val="24"/>
+        </w:rPr>
+      </w:pPr>
+      <w:r>
+        <w:rPr>
+          <w:rFonts w:ascii="Times New Roman" w:hAnsi="Times New Roman" w:cs="Times New Roman"/>
+          <w:sz w:val="24"/>
+          <w:szCs w:val="24"/>
+        </w:rPr>
+        <w:t>These components could include the functions of each user and the classes created from the database created through the user input</w:t>
+      </w:r>
+    </w:p>
+    <w:p>
+      <w:pPr>
+        <w:pStyle w:val="ListParagraph"/>
+        <w:numPr>
+          <w:ilvl w:val="0"/>
+          <w:numId w:val="2"/>
+        </w:numPr>
+        <w:rPr>
+          <w:rFonts w:ascii="Times New Roman" w:hAnsi="Times New Roman" w:cs="Times New Roman"/>
+          <w:sz w:val="24"/>
+          <w:szCs w:val="24"/>
+        </w:rPr>
+      </w:pPr>
+      <w:r>
+        <w:rPr>
+          <w:rFonts w:ascii="Times New Roman" w:hAnsi="Times New Roman" w:cs="Times New Roman"/>
+          <w:sz w:val="24"/>
+          <w:szCs w:val="24"/>
+        </w:rPr>
+        <w:t xml:space="preserve">System </w:t>
+      </w:r>
+      <w:r>
+        <w:rPr>
+          <w:rFonts w:ascii="Times New Roman" w:hAnsi="Times New Roman" w:cs="Times New Roman"/>
+          <w:sz w:val="24"/>
+          <w:szCs w:val="24"/>
+        </w:rPr>
+        <w:t xml:space="preserve">components </w:t>
+      </w:r>
+      <w:r>
+        <w:rPr>
+          <w:rFonts w:ascii="Times New Roman" w:hAnsi="Times New Roman" w:cs="Times New Roman"/>
+          <w:sz w:val="24"/>
+          <w:szCs w:val="24"/>
+        </w:rPr>
+        <w:t>will be tested using the user interface from either laptop or pc</w:t>
+      </w:r>
+    </w:p>
+    <w:p>
+      <w:pPr>
+        <w:rPr>
+          <w:rFonts w:ascii="Times New Roman" w:hAnsi="Times New Roman" w:cs="Times New Roman"/>
+          <w:b/>
+          <w:bCs/>
+          <w:sz w:val="24"/>
+          <w:szCs w:val="24"/>
+        </w:rPr>
+      </w:pPr>
+      <w:r>
+        <w:rPr>
+          <w:rFonts w:ascii="Times New Roman" w:hAnsi="Times New Roman" w:cs="Times New Roman"/>
+          <w:b/>
+          <w:bCs/>
+          <w:sz w:val="24"/>
+          <w:szCs w:val="24"/>
+        </w:rPr>
+        <w:t>#System components could be tested earlier when the GUI has not been built. And once you have a GUI and integrated the function into the GUI, a second test can be conducted.</w:t>
+      </w:r>
+    </w:p>
+    <w:p>
+      <w:pPr>
+        <w:pStyle w:val="ListParagraph"/>
+        <w:numPr>
+          <w:ilvl w:val="0"/>
+          <w:numId w:val="2"/>
+        </w:numPr>
+        <w:rPr>
+          <w:rFonts w:ascii="Times New Roman" w:hAnsi="Times New Roman" w:cs="Times New Roman"/>
+          <w:sz w:val="24"/>
+          <w:szCs w:val="24"/>
+        </w:rPr>
+      </w:pPr>
+      <w:r>
+        <w:rPr>
+          <w:rFonts w:ascii="Times New Roman" w:hAnsi="Times New Roman" w:cs="Times New Roman"/>
+          <w:sz w:val="24"/>
+          <w:szCs w:val="24"/>
+        </w:rPr>
+        <w:lastRenderedPageBreak/>
+        <w:t>Create code by steps and move onto the next component when one component is working properly</w:t>
+      </w:r>
+    </w:p>
+    <w:p>
+      <w:pPr>
+        <w:pStyle w:val="ListParagraph"/>
+        <w:numPr>
+          <w:ilvl w:val="0"/>
+          <w:numId w:val="2"/>
+        </w:numPr>
+        <w:rPr>
+          <w:rFonts w:ascii="Times New Roman" w:hAnsi="Times New Roman" w:cs="Times New Roman"/>
+          <w:sz w:val="24"/>
+          <w:szCs w:val="24"/>
+        </w:rPr>
+      </w:pPr>
+      <w:r>
+        <w:rPr>
+          <w:rFonts w:ascii="Times New Roman" w:hAnsi="Times New Roman" w:cs="Times New Roman"/>
+          <w:sz w:val="24"/>
+          <w:szCs w:val="24"/>
+        </w:rPr>
+        <w:t>Once functions of one user is satisfied, move on to the functions of a different user</w:t>
+      </w:r>
+    </w:p>
+    <w:p>
+      <w:pPr>
+        <w:rPr>
+          <w:rFonts w:ascii="Times New Roman" w:hAnsi="Times New Roman" w:cs="Times New Roman"/>
+          <w:sz w:val="24"/>
+          <w:szCs w:val="24"/>
+        </w:rPr>
+      </w:pPr>
+      <w:r>
+        <w:rPr>
+          <w:rFonts w:ascii="Times New Roman" w:hAnsi="Times New Roman" w:cs="Times New Roman"/>
+          <w:sz w:val="24"/>
+          <w:szCs w:val="24"/>
+          <w:u w:val="single"/>
+        </w:rPr>
+        <w:t>Integration and System Testing</w:t>
+      </w:r>
+      <w:r>
+        <w:rPr>
+          <w:rFonts w:ascii="Times New Roman" w:hAnsi="Times New Roman" w:cs="Times New Roman"/>
+          <w:sz w:val="24"/>
+          <w:szCs w:val="24"/>
+        </w:rPr>
+        <w:t>:</w:t>
+      </w:r>
+    </w:p>
+    <w:p>
+      <w:pPr>
+        <w:pStyle w:val="ListParagraph"/>
+        <w:numPr>
+          <w:ilvl w:val="0"/>
+          <w:numId w:val="2"/>
+        </w:numPr>
+        <w:rPr>
+          <w:rFonts w:ascii="Times New Roman" w:hAnsi="Times New Roman" w:cs="Times New Roman"/>
+          <w:sz w:val="24"/>
+          <w:szCs w:val="24"/>
+        </w:rPr>
+      </w:pPr>
+      <w:r>
+        <w:rPr>
+          <w:rFonts w:ascii="Times New Roman" w:hAnsi="Times New Roman" w:cs="Times New Roman"/>
+          <w:sz w:val="24"/>
+          <w:szCs w:val="24"/>
+        </w:rPr>
+        <w:t xml:space="preserve">Combine all components of the system and test to see if all work simultaneously </w:t>
+      </w:r>
+    </w:p>
+    <w:p>
+      <w:pPr>
+        <w:pStyle w:val="ListParagraph"/>
+        <w:numPr>
+          <w:ilvl w:val="0"/>
+          <w:numId w:val="2"/>
+        </w:numPr>
+        <w:rPr>
+          <w:rFonts w:ascii="Times New Roman" w:hAnsi="Times New Roman" w:cs="Times New Roman"/>
+          <w:sz w:val="24"/>
+          <w:szCs w:val="24"/>
+        </w:rPr>
+      </w:pPr>
+      <w:r>
+        <w:rPr>
+          <w:rFonts w:ascii="Times New Roman" w:hAnsi="Times New Roman" w:cs="Times New Roman"/>
+          <w:sz w:val="24"/>
+          <w:szCs w:val="24"/>
+        </w:rPr>
+        <w:t>All components should include the three different user and their functions as well as the databases</w:t>
+      </w:r>
+    </w:p>
+    <w:p>
+      <w:pPr>
+        <w:pStyle w:val="ListParagraph"/>
+        <w:numPr>
+          <w:ilvl w:val="0"/>
+          <w:numId w:val="2"/>
+        </w:numPr>
+        <w:rPr>
+          <w:rFonts w:ascii="Times New Roman" w:hAnsi="Times New Roman" w:cs="Times New Roman"/>
+          <w:sz w:val="24"/>
+          <w:szCs w:val="24"/>
+        </w:rPr>
+      </w:pPr>
+      <w:r>
+        <w:rPr>
+          <w:rFonts w:ascii="Times New Roman" w:hAnsi="Times New Roman" w:cs="Times New Roman"/>
+          <w:sz w:val="24"/>
+          <w:szCs w:val="24"/>
+        </w:rPr>
+        <w:t>See if the main functions work just as the requirements state</w:t>
+      </w:r>
+    </w:p>
+    <w:p>
+      <w:pPr>
+        <w:pStyle w:val="ListParagraph"/>
+        <w:numPr>
+          <w:ilvl w:val="0"/>
+          <w:numId w:val="2"/>
+        </w:numPr>
+        <w:rPr>
+          <w:rFonts w:ascii="Times New Roman" w:hAnsi="Times New Roman" w:cs="Times New Roman"/>
+          <w:sz w:val="24"/>
+          <w:szCs w:val="24"/>
+        </w:rPr>
+      </w:pPr>
+      <w:r>
+        <w:rPr>
+          <w:rFonts w:ascii="Times New Roman" w:hAnsi="Times New Roman" w:cs="Times New Roman"/>
+          <w:sz w:val="24"/>
+          <w:szCs w:val="24"/>
+        </w:rPr>
+        <w:t xml:space="preserve">System must be able to do functions that each user can do </w:t>
+      </w:r>
+    </w:p>
+    <w:p>
+      <w:pPr>
+        <w:rPr>
+          <w:rFonts w:ascii="Times New Roman" w:hAnsi="Times New Roman" w:cs="Times New Roman"/>
+          <w:sz w:val="24"/>
+          <w:szCs w:val="24"/>
+          <w:u w:val="single"/>
+        </w:rPr>
+      </w:pPr>
+      <w:r>
+        <w:rPr>
+          <w:rFonts w:ascii="Times New Roman" w:hAnsi="Times New Roman" w:cs="Times New Roman"/>
+          <w:sz w:val="24"/>
+          <w:szCs w:val="24"/>
+          <w:u w:val="single"/>
+        </w:rPr>
+        <w:t>Operation and Maintenance:</w:t>
+      </w:r>
+    </w:p>
+    <w:p>
+      <w:pPr>
+        <w:pStyle w:val="ListParagraph"/>
+        <w:numPr>
+          <w:ilvl w:val="0"/>
+          <w:numId w:val="2"/>
+        </w:numPr>
+        <w:rPr>
+          <w:rFonts w:ascii="Times New Roman" w:hAnsi="Times New Roman" w:cs="Times New Roman"/>
+          <w:sz w:val="24"/>
+          <w:szCs w:val="24"/>
+        </w:rPr>
+      </w:pPr>
+      <w:r>
+        <w:rPr>
+          <w:rFonts w:ascii="Times New Roman" w:hAnsi="Times New Roman" w:cs="Times New Roman"/>
+          <w:sz w:val="24"/>
+          <w:szCs w:val="24"/>
+        </w:rPr>
+        <w:t>Once system works properly, send the program out for users to test on</w:t>
+      </w:r>
+    </w:p>
+    <w:p>
+      <w:pPr>
+        <w:pStyle w:val="ListParagraph"/>
+        <w:numPr>
+          <w:ilvl w:val="0"/>
+          <w:numId w:val="2"/>
+        </w:numPr>
+        <w:rPr>
+          <w:rFonts w:ascii="Times New Roman" w:hAnsi="Times New Roman" w:cs="Times New Roman"/>
+          <w:sz w:val="24"/>
+          <w:szCs w:val="24"/>
+        </w:rPr>
+      </w:pPr>
+      <w:r>
+        <w:rPr>
+          <w:rFonts w:ascii="Times New Roman" w:hAnsi="Times New Roman" w:cs="Times New Roman"/>
+          <w:sz w:val="24"/>
+          <w:szCs w:val="24"/>
+        </w:rPr>
+        <w:t>See if there are any issues by listening to feedback of system</w:t>
+      </w:r>
+    </w:p>
+    <w:p>
+      <w:pPr>
+        <w:pStyle w:val="ListParagraph"/>
+        <w:numPr>
+          <w:ilvl w:val="0"/>
+          <w:numId w:val="2"/>
+        </w:numPr>
+        <w:rPr>
+          <w:rFonts w:ascii="Times New Roman" w:hAnsi="Times New Roman" w:cs="Times New Roman"/>
+          <w:sz w:val="24"/>
+          <w:szCs w:val="24"/>
+        </w:rPr>
+      </w:pPr>
+      <w:r>
+        <w:rPr>
+          <w:rFonts w:ascii="Times New Roman" w:hAnsi="Times New Roman" w:cs="Times New Roman"/>
+          <w:sz w:val="24"/>
+          <w:szCs w:val="24"/>
+        </w:rPr>
+        <w:t>If system does end up having issues resolve issues by reviewing the code and release patch notes to fix any errors</w:t>
+      </w:r>
+    </w:p>
+    <w:p>
+      <w:pPr>
+        <w:pStyle w:val="ListParagraph"/>
+        <w:numPr>
+          <w:ilvl w:val="0"/>
+          <w:numId w:val="2"/>
+        </w:numPr>
+        <w:rPr>
+          <w:rFonts w:ascii="Times New Roman" w:hAnsi="Times New Roman" w:cs="Times New Roman"/>
+          <w:sz w:val="24"/>
+          <w:szCs w:val="24"/>
+        </w:rPr>
+      </w:pPr>
+      <w:r>
+        <w:rPr>
+          <w:rFonts w:ascii="Times New Roman" w:hAnsi="Times New Roman" w:cs="Times New Roman"/>
+          <w:sz w:val="24"/>
+          <w:szCs w:val="24"/>
+        </w:rPr>
+        <w:t>If new updates are required in the future, make any updates to the system that follows the requirements</w:t>
+      </w:r>
+    </w:p>
+    <w:p>
+      <w:pPr>
+        <w:rPr>
+          <w:rFonts w:ascii="Times New Roman" w:hAnsi="Times New Roman" w:cs="Times New Roman"/>
+          <w:sz w:val="24"/>
+          <w:szCs w:val="24"/>
+        </w:rPr>
+      </w:pPr>
+    </w:p>
+    <w:p>
+      <w:pPr>
+        <w:rPr>
+          <w:rFonts w:ascii="Times New Roman" w:hAnsi="Times New Roman" w:cs="Times New Roman"/>
+          <w:b/>
+          <w:bCs/>
+          <w:sz w:val="24"/>
+          <w:szCs w:val="24"/>
+        </w:rPr>
+      </w:pPr>
+      <w:r>
+        <w:rPr>
+          <w:rFonts w:ascii="Times New Roman" w:hAnsi="Times New Roman" w:cs="Times New Roman"/>
+          <w:b/>
+          <w:bCs/>
+          <w:sz w:val="24"/>
+          <w:szCs w:val="24"/>
+        </w:rPr>
+        <w:t>Incremental Development Model:</w:t>
+      </w:r>
+    </w:p>
+    <w:p>
+      <w:pPr>
+        <w:rPr>
+          <w:rFonts w:ascii="Times New Roman" w:hAnsi="Times New Roman" w:cs="Times New Roman"/>
+          <w:sz w:val="24"/>
+          <w:szCs w:val="24"/>
+          <w:u w:val="single"/>
+        </w:rPr>
+      </w:pPr>
+      <w:r>
+        <w:rPr>
+          <w:rFonts w:ascii="Times New Roman" w:hAnsi="Times New Roman" w:cs="Times New Roman"/>
+          <w:sz w:val="24"/>
+          <w:szCs w:val="24"/>
+          <w:u w:val="single"/>
+        </w:rPr>
+        <w:t>Initial Version:</w:t>
+      </w:r>
+    </w:p>
+    <w:p>
+      <w:pPr>
+        <w:rPr>
+          <w:rFonts w:ascii="Times New Roman" w:hAnsi="Times New Roman" w:cs="Times New Roman"/>
+          <w:sz w:val="24"/>
+          <w:szCs w:val="24"/>
+        </w:rPr>
+      </w:pPr>
+      <w:r>
+        <w:rPr>
+          <w:rFonts w:ascii="Times New Roman" w:hAnsi="Times New Roman" w:cs="Times New Roman"/>
+          <w:sz w:val="24"/>
+          <w:szCs w:val="24"/>
+        </w:rPr>
+        <w:t>-Initial version should include the main function and the classes for each different user</w:t>
+      </w:r>
+    </w:p>
+    <w:p>
+      <w:pPr>
+        <w:rPr>
+          <w:rFonts w:ascii="Times New Roman" w:hAnsi="Times New Roman" w:cs="Times New Roman"/>
+          <w:sz w:val="24"/>
+          <w:szCs w:val="24"/>
+        </w:rPr>
+      </w:pPr>
+      <w:r>
+        <w:rPr>
+          <w:rFonts w:ascii="Times New Roman" w:hAnsi="Times New Roman" w:cs="Times New Roman"/>
+          <w:sz w:val="24"/>
+          <w:szCs w:val="24"/>
+        </w:rPr>
+        <w:t>-Each class will have the different user functions, but will remain empty until later when the functions are added</w:t>
+      </w:r>
+    </w:p>
+    <w:p>
+      <w:pPr>
+        <w:rPr>
+          <w:rFonts w:ascii="Times New Roman" w:hAnsi="Times New Roman" w:cs="Times New Roman"/>
+          <w:sz w:val="24"/>
+          <w:szCs w:val="24"/>
+        </w:rPr>
+      </w:pPr>
+      <w:r>
+        <w:rPr>
+          <w:rFonts w:ascii="Times New Roman" w:hAnsi="Times New Roman" w:cs="Times New Roman"/>
+          <w:sz w:val="24"/>
+          <w:szCs w:val="24"/>
+        </w:rPr>
+        <w:t xml:space="preserve">-System should be able to take user information like ID, and name. </w:t>
+      </w:r>
+    </w:p>
+    <w:p>
+      <w:pPr>
+        <w:rPr>
+          <w:rFonts w:ascii="Times New Roman" w:hAnsi="Times New Roman" w:cs="Times New Roman"/>
+          <w:sz w:val="24"/>
+          <w:szCs w:val="24"/>
+        </w:rPr>
+      </w:pPr>
+      <w:r>
+        <w:rPr>
+          <w:rFonts w:ascii="Times New Roman" w:hAnsi="Times New Roman" w:cs="Times New Roman"/>
+          <w:sz w:val="24"/>
+          <w:szCs w:val="24"/>
+        </w:rPr>
+        <w:t>-System should have a menu for user to select from</w:t>
+      </w:r>
+    </w:p>
+    <w:p>
+      <w:pPr>
+        <w:rPr>
+          <w:rFonts w:ascii="Times New Roman" w:hAnsi="Times New Roman" w:cs="Times New Roman"/>
+          <w:sz w:val="24"/>
+          <w:szCs w:val="24"/>
+        </w:rPr>
+      </w:pPr>
+      <w:r>
+        <w:rPr>
+          <w:rFonts w:ascii="Times New Roman" w:hAnsi="Times New Roman" w:cs="Times New Roman"/>
+          <w:sz w:val="24"/>
+          <w:szCs w:val="24"/>
+        </w:rPr>
+        <w:t>-This menu will have options for all three users and inside the option will be a sub menu for the users to choose the different functions</w:t>
+      </w:r>
+    </w:p>
+    <w:p>
+      <w:pPr>
+        <w:rPr>
+          <w:rFonts w:ascii="Times New Roman" w:hAnsi="Times New Roman" w:cs="Times New Roman"/>
+          <w:sz w:val="24"/>
+          <w:szCs w:val="24"/>
+        </w:rPr>
+      </w:pPr>
+      <w:r>
+        <w:rPr>
+          <w:rFonts w:ascii="Times New Roman" w:hAnsi="Times New Roman" w:cs="Times New Roman"/>
+          <w:sz w:val="24"/>
+          <w:szCs w:val="24"/>
+        </w:rPr>
+        <w:t>-setup of databases for the user information can begin</w:t>
+      </w:r>
+    </w:p>
+    <w:p>
+      <w:pPr>
+        <w:rPr>
+          <w:rFonts w:ascii="Times New Roman" w:hAnsi="Times New Roman" w:cs="Times New Roman"/>
+          <w:sz w:val="24"/>
+          <w:szCs w:val="24"/>
+          <w:u w:val="single"/>
+        </w:rPr>
+      </w:pPr>
+      <w:r>
+        <w:rPr>
+          <w:rFonts w:ascii="Times New Roman" w:hAnsi="Times New Roman" w:cs="Times New Roman"/>
+          <w:sz w:val="24"/>
+          <w:szCs w:val="24"/>
+          <w:u w:val="single"/>
+        </w:rPr>
+        <w:t>Intermediate Version:</w:t>
+      </w:r>
+    </w:p>
+    <w:p>
+      <w:pPr>
+        <w:rPr>
+          <w:rFonts w:ascii="Times New Roman" w:hAnsi="Times New Roman" w:cs="Times New Roman"/>
+          <w:b/>
+          <w:bCs/>
+          <w:sz w:val="24"/>
+          <w:szCs w:val="24"/>
+        </w:rPr>
+      </w:pPr>
+      <w:r>
+        <w:rPr>
+          <w:rFonts w:ascii="Times New Roman" w:hAnsi="Times New Roman" w:cs="Times New Roman"/>
+          <w:b/>
+          <w:bCs/>
+          <w:sz w:val="24"/>
+          <w:szCs w:val="24"/>
+        </w:rPr>
+        <w:t xml:space="preserve">#Database can be </w:t>
+      </w:r>
+      <w:r>
+        <w:rPr>
+          <w:rFonts w:ascii="Times New Roman" w:hAnsi="Times New Roman" w:cs="Times New Roman"/>
+          <w:b/>
+          <w:bCs/>
+          <w:sz w:val="24"/>
+          <w:szCs w:val="24"/>
+        </w:rPr>
+        <w:t>created and integrated</w:t>
+      </w:r>
+      <w:r>
+        <w:rPr>
+          <w:rFonts w:ascii="Times New Roman" w:hAnsi="Times New Roman" w:cs="Times New Roman"/>
+          <w:b/>
+          <w:bCs/>
+          <w:sz w:val="24"/>
+          <w:szCs w:val="24"/>
+        </w:rPr>
+        <w:t xml:space="preserve"> to this version.</w:t>
+      </w:r>
+    </w:p>
+    <w:p>
+      <w:pPr>
+        <w:rPr>
+          <w:rFonts w:ascii="Times New Roman" w:hAnsi="Times New Roman" w:cs="Times New Roman"/>
+          <w:sz w:val="24"/>
+          <w:szCs w:val="24"/>
+        </w:rPr>
+      </w:pPr>
+      <w:r>
+        <w:rPr>
+          <w:rFonts w:ascii="Times New Roman" w:hAnsi="Times New Roman" w:cs="Times New Roman"/>
+          <w:sz w:val="24"/>
+          <w:szCs w:val="24"/>
+        </w:rPr>
+        <w:t>-Add on functions for each user and make sure the functions work properly by testing it using a small test group</w:t>
+      </w:r>
+    </w:p>
+    <w:p>
+      <w:pPr>
+        <w:rPr>
+          <w:rFonts w:ascii="Times New Roman" w:hAnsi="Times New Roman" w:cs="Times New Roman"/>
+          <w:sz w:val="24"/>
+          <w:szCs w:val="24"/>
+        </w:rPr>
+      </w:pPr>
+      <w:r>
+        <w:rPr>
+          <w:rFonts w:ascii="Times New Roman" w:hAnsi="Times New Roman" w:cs="Times New Roman"/>
+          <w:sz w:val="24"/>
+          <w:szCs w:val="24"/>
+        </w:rPr>
+        <w:t>-Once functions work properly, place functions into each of the user classes and test to see if there are any issues</w:t>
+      </w:r>
+    </w:p>
+    <w:p>
+      <w:pPr>
+        <w:rPr>
+          <w:rFonts w:ascii="Times New Roman" w:hAnsi="Times New Roman" w:cs="Times New Roman"/>
+          <w:sz w:val="24"/>
+          <w:szCs w:val="24"/>
+        </w:rPr>
+      </w:pPr>
+      <w:r>
+        <w:rPr>
+          <w:rFonts w:ascii="Times New Roman" w:hAnsi="Times New Roman" w:cs="Times New Roman"/>
+          <w:sz w:val="24"/>
+          <w:szCs w:val="24"/>
+        </w:rPr>
+        <w:lastRenderedPageBreak/>
+        <w:t>-System should work properly with all functions for each user</w:t>
+      </w:r>
+    </w:p>
+    <w:p>
+      <w:pPr>
+        <w:rPr>
+          <w:rFonts w:ascii="Times New Roman" w:hAnsi="Times New Roman" w:cs="Times New Roman"/>
+          <w:sz w:val="24"/>
+          <w:szCs w:val="24"/>
+        </w:rPr>
+      </w:pPr>
+      <w:r>
+        <w:rPr>
+          <w:rFonts w:ascii="Times New Roman" w:hAnsi="Times New Roman" w:cs="Times New Roman"/>
+          <w:sz w:val="24"/>
+          <w:szCs w:val="24"/>
+        </w:rPr>
+        <w:t>-Integrate system into a database to see if data from user can be saved in the database properly</w:t>
+      </w:r>
+    </w:p>
+    <w:p>
+      <w:pPr>
+        <w:rPr>
+          <w:rFonts w:ascii="Times New Roman" w:hAnsi="Times New Roman" w:cs="Times New Roman"/>
+          <w:sz w:val="24"/>
+          <w:szCs w:val="24"/>
+          <w:u w:val="single"/>
+        </w:rPr>
+      </w:pPr>
+      <w:r>
+        <w:rPr>
+          <w:rFonts w:ascii="Times New Roman" w:hAnsi="Times New Roman" w:cs="Times New Roman"/>
+          <w:sz w:val="24"/>
+          <w:szCs w:val="24"/>
+          <w:u w:val="single"/>
+        </w:rPr>
+        <w:t>Final Version:</w:t>
+      </w:r>
+    </w:p>
+    <w:p>
+      <w:pPr>
+        <w:rPr>
+          <w:rFonts w:ascii="Times New Roman" w:hAnsi="Times New Roman" w:cs="Times New Roman"/>
+          <w:sz w:val="24"/>
+          <w:szCs w:val="24"/>
+        </w:rPr>
+      </w:pPr>
+      <w:r>
+        <w:rPr>
+          <w:rFonts w:ascii="Times New Roman" w:hAnsi="Times New Roman" w:cs="Times New Roman"/>
+          <w:sz w:val="24"/>
+          <w:szCs w:val="24"/>
+        </w:rPr>
+        <w:t>-Test system with a proper test group and see if there are any issues with the system and the database</w:t>
+      </w:r>
+    </w:p>
+    <w:p>
+      <w:pPr>
+        <w:rPr>
+          <w:rFonts w:ascii="Times New Roman" w:hAnsi="Times New Roman" w:cs="Times New Roman"/>
+          <w:sz w:val="24"/>
+          <w:szCs w:val="24"/>
+        </w:rPr>
+      </w:pPr>
+      <w:r>
+        <w:rPr>
+          <w:rFonts w:ascii="Times New Roman" w:hAnsi="Times New Roman" w:cs="Times New Roman"/>
+          <w:sz w:val="24"/>
+          <w:szCs w:val="24"/>
+        </w:rPr>
+        <w:t xml:space="preserve">-Make sure data from all three users end up in the database and that all the functions work with the data </w:t>
+      </w:r>
+      <w:r>
+        <w:rPr>
+          <w:rFonts w:ascii="Times New Roman" w:hAnsi="Times New Roman" w:cs="Times New Roman"/>
+          <w:sz w:val="24"/>
+          <w:szCs w:val="24"/>
+        </w:rPr>
+        <w:t>from the database</w:t>
+      </w:r>
+    </w:p>
+    <w:p>
+      <w:pPr>
+        <w:rPr>
+          <w:rFonts w:ascii="Times New Roman" w:hAnsi="Times New Roman" w:cs="Times New Roman"/>
+          <w:sz w:val="24"/>
+          <w:szCs w:val="24"/>
+        </w:rPr>
+      </w:pPr>
+      <w:r>
+        <w:rPr>
+          <w:rFonts w:ascii="Times New Roman" w:hAnsi="Times New Roman" w:cs="Times New Roman"/>
+          <w:sz w:val="24"/>
+          <w:szCs w:val="24"/>
+        </w:rPr>
+        <w:t>-Once system and database work properly together, release system</w:t>
+      </w:r>
+    </w:p>
+    <w:p>
+      <w:pPr>
+        <w:rPr>
+          <w:rFonts w:ascii="Times New Roman" w:hAnsi="Times New Roman" w:cs="Times New Roman"/>
+          <w:sz w:val="24"/>
+          <w:szCs w:val="24"/>
+        </w:rPr>
+      </w:pPr>
+    </w:p>
+    <w:p>
+      <w:pPr>
+        <w:rPr>
+          <w:rFonts w:ascii="Times New Roman" w:hAnsi="Times New Roman" w:cs="Times New Roman"/>
+          <w:b/>
+          <w:bCs/>
+          <w:sz w:val="24"/>
+          <w:szCs w:val="24"/>
+        </w:rPr>
+      </w:pPr>
+      <w:r>
+        <w:rPr>
+          <w:rFonts w:ascii="Times New Roman" w:hAnsi="Times New Roman" w:cs="Times New Roman"/>
+          <w:b/>
+          <w:bCs/>
+          <w:sz w:val="24"/>
+          <w:szCs w:val="24"/>
+        </w:rPr>
         <w:t>Integrate and Configure:</w:t>
       </w:r>
     </w:p>
@@ -1445,16 +1539,14 @@
         </w:rPr>
         <w:t xml:space="preserve">Have the ability to print schedules, scheduling </w:t>
       </w:r>
-      <w:proofErr w:type="gramStart"/>
-      <w:r>
-        <w:rPr>
-          <w:rFonts w:ascii="Times New Roman" w:hAnsi="Times New Roman" w:cs="Times New Roman"/>
-          <w:sz w:val="24"/>
-          <w:szCs w:val="24"/>
-        </w:rPr>
-        <w:t>preferences</w:t>
-      </w:r>
-      <w:proofErr w:type="gramEnd"/>
+      <w:r>
+        <w:rPr>
+          <w:rFonts w:ascii="Times New Roman" w:hAnsi="Times New Roman" w:cs="Times New Roman"/>
+          <w:sz w:val="24"/>
+          <w:szCs w:val="24"/>
+        </w:rPr>
+        <w:t>preferences.</w:t>
+      </w:r>
     </w:p>
     <w:p>
       <w:pPr>
@@ -1779,6 +1871,7 @@
           <w:sz w:val="24"/>
           <w:szCs w:val="24"/>
         </w:rPr>
+        <w:lastRenderedPageBreak/>
         <w:t>Implement functions into the system by adding them into the classes</w:t>
       </w:r>
     </w:p>
@@ -1886,7 +1979,6 @@
           <w:szCs w:val="24"/>
           <w:u w:val="single"/>
         </w:rPr>
-        <w:lastRenderedPageBreak/>
         <w:t>System Design with Reuse:</w:t>
       </w:r>
     </w:p>
@@ -1936,227 +2028,13 @@
     </w:p>
     <w:p>
       <w:pPr>
-        <w:rPr>
-          <w:rFonts w:ascii="Times New Roman" w:hAnsi="Times New Roman" w:cs="Times New Roman"/>
-          <w:sz w:val="24"/>
-          <w:szCs w:val="24"/>
-          <w:u w:val="single"/>
-        </w:rPr>
-      </w:pPr>
-      <w:r>
-        <w:rPr>
-          <w:rFonts w:ascii="Times New Roman" w:hAnsi="Times New Roman" w:cs="Times New Roman"/>
-          <w:sz w:val="24"/>
-          <w:szCs w:val="24"/>
-          <w:u w:val="single"/>
-        </w:rPr>
-        <w:t>Development and Integration:</w:t>
-      </w:r>
-    </w:p>
-    <w:p>
-      <w:pPr>
-        <w:pStyle w:val="ListParagraph"/>
-        <w:numPr>
-          <w:ilvl w:val="0"/>
-          <w:numId w:val="2"/>
-        </w:numPr>
-        <w:rPr>
-          <w:rFonts w:ascii="Times New Roman" w:hAnsi="Times New Roman" w:cs="Times New Roman"/>
-          <w:sz w:val="24"/>
-          <w:szCs w:val="24"/>
-        </w:rPr>
-      </w:pPr>
-      <w:r>
-        <w:rPr>
-          <w:rFonts w:ascii="Times New Roman" w:hAnsi="Times New Roman" w:cs="Times New Roman"/>
-          <w:sz w:val="24"/>
-          <w:szCs w:val="24"/>
-        </w:rPr>
-        <w:t xml:space="preserve">Combine all components of the system and test to see if all work simultaneously </w:t>
-      </w:r>
-    </w:p>
-    <w:p>
-      <w:pPr>
-        <w:pStyle w:val="ListParagraph"/>
-        <w:numPr>
-          <w:ilvl w:val="0"/>
-          <w:numId w:val="2"/>
-        </w:numPr>
-        <w:rPr>
-          <w:rFonts w:ascii="Times New Roman" w:hAnsi="Times New Roman" w:cs="Times New Roman"/>
-          <w:sz w:val="24"/>
-          <w:szCs w:val="24"/>
-        </w:rPr>
-      </w:pPr>
-      <w:r>
-        <w:rPr>
-          <w:rFonts w:ascii="Times New Roman" w:hAnsi="Times New Roman" w:cs="Times New Roman"/>
-          <w:sz w:val="24"/>
-          <w:szCs w:val="24"/>
-        </w:rPr>
-        <w:t>All components should include the three different user and their functions as well as the databases</w:t>
-      </w:r>
-    </w:p>
-    <w:p>
-      <w:pPr>
-        <w:pStyle w:val="ListParagraph"/>
-        <w:numPr>
-          <w:ilvl w:val="0"/>
-          <w:numId w:val="2"/>
-        </w:numPr>
-        <w:rPr>
-          <w:rFonts w:ascii="Times New Roman" w:hAnsi="Times New Roman" w:cs="Times New Roman"/>
-          <w:sz w:val="24"/>
-          <w:szCs w:val="24"/>
-        </w:rPr>
-      </w:pPr>
-      <w:r>
-        <w:rPr>
-          <w:rFonts w:ascii="Times New Roman" w:hAnsi="Times New Roman" w:cs="Times New Roman"/>
-          <w:sz w:val="24"/>
-          <w:szCs w:val="24"/>
-        </w:rPr>
-        <w:t>See if the main functions work just as the requirements state</w:t>
-      </w:r>
-    </w:p>
-    <w:p>
-      <w:pPr>
-        <w:pStyle w:val="ListParagraph"/>
-        <w:numPr>
-          <w:ilvl w:val="0"/>
-          <w:numId w:val="2"/>
-        </w:numPr>
-        <w:rPr>
-          <w:rFonts w:ascii="Times New Roman" w:hAnsi="Times New Roman" w:cs="Times New Roman"/>
-          <w:sz w:val="24"/>
-          <w:szCs w:val="24"/>
-        </w:rPr>
-      </w:pPr>
-      <w:r>
-        <w:rPr>
-          <w:rFonts w:ascii="Times New Roman" w:hAnsi="Times New Roman" w:cs="Times New Roman"/>
-          <w:sz w:val="24"/>
-          <w:szCs w:val="24"/>
-        </w:rPr>
-        <w:t xml:space="preserve">System must be able to do functions that each user can do </w:t>
-      </w:r>
-    </w:p>
-    <w:p>
-      <w:pPr>
-        <w:rPr>
-          <w:rFonts w:ascii="Times New Roman" w:hAnsi="Times New Roman" w:cs="Times New Roman"/>
-          <w:sz w:val="24"/>
-          <w:szCs w:val="24"/>
-          <w:u w:val="single"/>
-        </w:rPr>
-      </w:pPr>
-      <w:r>
-        <w:rPr>
-          <w:rFonts w:ascii="Times New Roman" w:hAnsi="Times New Roman" w:cs="Times New Roman"/>
-          <w:sz w:val="24"/>
-          <w:szCs w:val="24"/>
-          <w:u w:val="single"/>
-        </w:rPr>
-        <w:t>System Validation:</w:t>
-      </w:r>
-    </w:p>
-    <w:p>
-      <w:pPr>
-        <w:pStyle w:val="ListParagraph"/>
-        <w:numPr>
-          <w:ilvl w:val="0"/>
-          <w:numId w:val="2"/>
-        </w:numPr>
-        <w:rPr>
-          <w:rFonts w:ascii="Times New Roman" w:hAnsi="Times New Roman" w:cs="Times New Roman"/>
-          <w:sz w:val="24"/>
-          <w:szCs w:val="24"/>
-        </w:rPr>
-      </w:pPr>
-      <w:r>
-        <w:rPr>
-          <w:rFonts w:ascii="Times New Roman" w:hAnsi="Times New Roman" w:cs="Times New Roman"/>
-          <w:sz w:val="24"/>
-          <w:szCs w:val="24"/>
-        </w:rPr>
-        <w:t>Once system works properly, send the program out for users to test on</w:t>
-      </w:r>
-    </w:p>
-    <w:p>
-      <w:pPr>
-        <w:pStyle w:val="ListParagraph"/>
-        <w:numPr>
-          <w:ilvl w:val="0"/>
-          <w:numId w:val="2"/>
-        </w:numPr>
-        <w:rPr>
-          <w:rFonts w:ascii="Times New Roman" w:hAnsi="Times New Roman" w:cs="Times New Roman"/>
-          <w:sz w:val="24"/>
-          <w:szCs w:val="24"/>
-        </w:rPr>
-      </w:pPr>
-      <w:r>
-        <w:rPr>
-          <w:rFonts w:ascii="Times New Roman" w:hAnsi="Times New Roman" w:cs="Times New Roman"/>
-          <w:sz w:val="24"/>
-          <w:szCs w:val="24"/>
-        </w:rPr>
-        <w:t>See if there are any issues by listening to feedback of system</w:t>
-      </w:r>
-    </w:p>
-    <w:p>
-      <w:pPr>
-        <w:pStyle w:val="ListParagraph"/>
-        <w:numPr>
-          <w:ilvl w:val="0"/>
-          <w:numId w:val="2"/>
-        </w:numPr>
-        <w:rPr>
-          <w:rFonts w:ascii="Times New Roman" w:hAnsi="Times New Roman" w:cs="Times New Roman"/>
-          <w:sz w:val="24"/>
-          <w:szCs w:val="24"/>
-        </w:rPr>
-      </w:pPr>
-      <w:r>
-        <w:rPr>
-          <w:rFonts w:ascii="Times New Roman" w:hAnsi="Times New Roman" w:cs="Times New Roman"/>
-          <w:sz w:val="24"/>
-          <w:szCs w:val="24"/>
-        </w:rPr>
-        <w:t>If system does end up having issues resolve issues by reviewing the code and release patch notes to fix any errors</w:t>
-      </w:r>
-    </w:p>
-    <w:p>
-      <w:pPr>
-        <w:pStyle w:val="ListParagraph"/>
-        <w:numPr>
-          <w:ilvl w:val="0"/>
-          <w:numId w:val="2"/>
-        </w:numPr>
-        <w:rPr>
-          <w:rFonts w:ascii="Times New Roman" w:hAnsi="Times New Roman" w:cs="Times New Roman"/>
-          <w:sz w:val="24"/>
-          <w:szCs w:val="24"/>
-        </w:rPr>
-      </w:pPr>
-      <w:r>
-        <w:rPr>
-          <w:rFonts w:ascii="Times New Roman" w:hAnsi="Times New Roman" w:cs="Times New Roman"/>
-          <w:sz w:val="24"/>
-          <w:szCs w:val="24"/>
-        </w:rPr>
-        <w:t>If new updates are required in the future, make any updates to the system that follows the requirements</w:t>
-      </w:r>
-    </w:p>
-    <w:p>
-      <w:pPr>
+        <w:ind w:left="360"/>
         <w:rPr>
           <w:rFonts w:ascii="Times New Roman" w:hAnsi="Times New Roman" w:cs="Times New Roman"/>
           <w:b/>
           <w:bCs/>
           <w:sz w:val="24"/>
           <w:szCs w:val="24"/>
-          <w:u w:val="single"/>
         </w:rPr>
       </w:pPr>
       <w:r>
@@ -2166,12 +2044,226 @@
           <w:bCs/>
           <w:sz w:val="24"/>
           <w:szCs w:val="24"/>
+        </w:rPr>
+        <w:t>#The classes and GUI can be reused.</w:t>
+      </w:r>
+    </w:p>
+    <w:p>
+      <w:pPr>
+        <w:rPr>
+          <w:rFonts w:ascii="Times New Roman" w:hAnsi="Times New Roman" w:cs="Times New Roman"/>
+          <w:sz w:val="24"/>
+          <w:szCs w:val="24"/>
           <w:u w:val="single"/>
         </w:rPr>
-        <w:t xml:space="preserve">Hank was </w:t>
-      </w:r>
-      <w:proofErr w:type="gramStart"/>
-      <w:r>
+      </w:pPr>
+      <w:r>
+        <w:rPr>
+          <w:rFonts w:ascii="Times New Roman" w:hAnsi="Times New Roman" w:cs="Times New Roman"/>
+          <w:sz w:val="24"/>
+          <w:szCs w:val="24"/>
+          <w:u w:val="single"/>
+        </w:rPr>
+        <w:t>Development and Integration:</w:t>
+      </w:r>
+    </w:p>
+    <w:p>
+      <w:pPr>
+        <w:pStyle w:val="ListParagraph"/>
+        <w:numPr>
+          <w:ilvl w:val="0"/>
+          <w:numId w:val="2"/>
+        </w:numPr>
+        <w:rPr>
+          <w:rFonts w:ascii="Times New Roman" w:hAnsi="Times New Roman" w:cs="Times New Roman"/>
+          <w:sz w:val="24"/>
+          <w:szCs w:val="24"/>
+        </w:rPr>
+      </w:pPr>
+      <w:r>
+        <w:rPr>
+          <w:rFonts w:ascii="Times New Roman" w:hAnsi="Times New Roman" w:cs="Times New Roman"/>
+          <w:sz w:val="24"/>
+          <w:szCs w:val="24"/>
+        </w:rPr>
+        <w:t xml:space="preserve">Combine all components of the system and test to see if all work simultaneously </w:t>
+      </w:r>
+    </w:p>
+    <w:p>
+      <w:pPr>
+        <w:pStyle w:val="ListParagraph"/>
+        <w:numPr>
+          <w:ilvl w:val="0"/>
+          <w:numId w:val="2"/>
+        </w:numPr>
+        <w:rPr>
+          <w:rFonts w:ascii="Times New Roman" w:hAnsi="Times New Roman" w:cs="Times New Roman"/>
+          <w:sz w:val="24"/>
+          <w:szCs w:val="24"/>
+        </w:rPr>
+      </w:pPr>
+      <w:r>
+        <w:rPr>
+          <w:rFonts w:ascii="Times New Roman" w:hAnsi="Times New Roman" w:cs="Times New Roman"/>
+          <w:sz w:val="24"/>
+          <w:szCs w:val="24"/>
+        </w:rPr>
+        <w:t>All components should include the three different user and their functions as well as the databases</w:t>
+      </w:r>
+    </w:p>
+    <w:p>
+      <w:pPr>
+        <w:pStyle w:val="ListParagraph"/>
+        <w:numPr>
+          <w:ilvl w:val="0"/>
+          <w:numId w:val="2"/>
+        </w:numPr>
+        <w:rPr>
+          <w:rFonts w:ascii="Times New Roman" w:hAnsi="Times New Roman" w:cs="Times New Roman"/>
+          <w:sz w:val="24"/>
+          <w:szCs w:val="24"/>
+        </w:rPr>
+      </w:pPr>
+      <w:r>
+        <w:rPr>
+          <w:rFonts w:ascii="Times New Roman" w:hAnsi="Times New Roman" w:cs="Times New Roman"/>
+          <w:sz w:val="24"/>
+          <w:szCs w:val="24"/>
+        </w:rPr>
+        <w:t>See if the main functions work just as the requirements state</w:t>
+      </w:r>
+    </w:p>
+    <w:p>
+      <w:pPr>
+        <w:pStyle w:val="ListParagraph"/>
+        <w:numPr>
+          <w:ilvl w:val="0"/>
+          <w:numId w:val="2"/>
+        </w:numPr>
+        <w:rPr>
+          <w:rFonts w:ascii="Times New Roman" w:hAnsi="Times New Roman" w:cs="Times New Roman"/>
+          <w:sz w:val="24"/>
+          <w:szCs w:val="24"/>
+        </w:rPr>
+      </w:pPr>
+      <w:r>
+        <w:rPr>
+          <w:rFonts w:ascii="Times New Roman" w:hAnsi="Times New Roman" w:cs="Times New Roman"/>
+          <w:sz w:val="24"/>
+          <w:szCs w:val="24"/>
+        </w:rPr>
+        <w:t xml:space="preserve">System must be able to do functions that each user can do </w:t>
+      </w:r>
+    </w:p>
+    <w:p>
+      <w:pPr>
+        <w:rPr>
+          <w:rFonts w:ascii="Times New Roman" w:hAnsi="Times New Roman" w:cs="Times New Roman"/>
+          <w:sz w:val="24"/>
+          <w:szCs w:val="24"/>
+          <w:u w:val="single"/>
+        </w:rPr>
+      </w:pPr>
+      <w:r>
+        <w:rPr>
+          <w:rFonts w:ascii="Times New Roman" w:hAnsi="Times New Roman" w:cs="Times New Roman"/>
+          <w:sz w:val="24"/>
+          <w:szCs w:val="24"/>
+          <w:u w:val="single"/>
+        </w:rPr>
+        <w:t>System Validation:</w:t>
+      </w:r>
+    </w:p>
+    <w:p>
+      <w:pPr>
+        <w:pStyle w:val="ListParagraph"/>
+        <w:numPr>
+          <w:ilvl w:val="0"/>
+          <w:numId w:val="2"/>
+        </w:numPr>
+        <w:rPr>
+          <w:rFonts w:ascii="Times New Roman" w:hAnsi="Times New Roman" w:cs="Times New Roman"/>
+          <w:sz w:val="24"/>
+          <w:szCs w:val="24"/>
+        </w:rPr>
+      </w:pPr>
+      <w:r>
+        <w:rPr>
+          <w:rFonts w:ascii="Times New Roman" w:hAnsi="Times New Roman" w:cs="Times New Roman"/>
+          <w:sz w:val="24"/>
+          <w:szCs w:val="24"/>
+        </w:rPr>
+        <w:t>Once system works properly, send the program out for users to test on</w:t>
+      </w:r>
+    </w:p>
+    <w:p>
+      <w:pPr>
+        <w:pStyle w:val="ListParagraph"/>
+        <w:numPr>
+          <w:ilvl w:val="0"/>
+          <w:numId w:val="2"/>
+        </w:numPr>
+        <w:rPr>
+          <w:rFonts w:ascii="Times New Roman" w:hAnsi="Times New Roman" w:cs="Times New Roman"/>
+          <w:sz w:val="24"/>
+          <w:szCs w:val="24"/>
+        </w:rPr>
+      </w:pPr>
+      <w:r>
+        <w:rPr>
+          <w:rFonts w:ascii="Times New Roman" w:hAnsi="Times New Roman" w:cs="Times New Roman"/>
+          <w:sz w:val="24"/>
+          <w:szCs w:val="24"/>
+        </w:rPr>
+        <w:t>See if there are any issues by listening to feedback of system</w:t>
+      </w:r>
+    </w:p>
+    <w:p>
+      <w:pPr>
+        <w:pStyle w:val="ListParagraph"/>
+        <w:numPr>
+          <w:ilvl w:val="0"/>
+          <w:numId w:val="2"/>
+        </w:numPr>
+        <w:rPr>
+          <w:rFonts w:ascii="Times New Roman" w:hAnsi="Times New Roman" w:cs="Times New Roman"/>
+          <w:sz w:val="24"/>
+          <w:szCs w:val="24"/>
+        </w:rPr>
+      </w:pPr>
+      <w:r>
+        <w:rPr>
+          <w:rFonts w:ascii="Times New Roman" w:hAnsi="Times New Roman" w:cs="Times New Roman"/>
+          <w:sz w:val="24"/>
+          <w:szCs w:val="24"/>
+        </w:rPr>
+        <w:t>If system does end up having issues resolve issues by reviewing the code and release patch notes to fix any errors</w:t>
+      </w:r>
+    </w:p>
+    <w:p>
+      <w:pPr>
+        <w:pStyle w:val="ListParagraph"/>
+        <w:numPr>
+          <w:ilvl w:val="0"/>
+          <w:numId w:val="2"/>
+        </w:numPr>
+        <w:rPr>
+          <w:rFonts w:ascii="Times New Roman" w:hAnsi="Times New Roman" w:cs="Times New Roman"/>
+          <w:sz w:val="24"/>
+          <w:szCs w:val="24"/>
+        </w:rPr>
+      </w:pPr>
+      <w:r>
+        <w:rPr>
+          <w:rFonts w:ascii="Times New Roman" w:hAnsi="Times New Roman" w:cs="Times New Roman"/>
+          <w:sz w:val="24"/>
+          <w:szCs w:val="24"/>
+        </w:rPr>
+        <w:t>If new updates are required in the future, make any updates to the system that follows the requirements</w:t>
+      </w:r>
+    </w:p>
+    <w:p>
+      <w:pPr>
         <w:rPr>
           <w:rFonts w:ascii="Times New Roman" w:hAnsi="Times New Roman" w:cs="Times New Roman"/>
           <w:b/>
@@ -2180,9 +2272,18 @@
           <w:szCs w:val="24"/>
           <w:u w:val="single"/>
         </w:rPr>
-        <w:t>here</w:t>
-      </w:r>
-      <w:proofErr w:type="gramEnd"/>
+      </w:pPr>
+      <w:r>
+        <w:rPr>
+          <w:rFonts w:ascii="Times New Roman" w:hAnsi="Times New Roman" w:cs="Times New Roman"/>
+          <w:b/>
+          <w:bCs/>
+          <w:sz w:val="24"/>
+          <w:szCs w:val="24"/>
+          <w:u w:val="single"/>
+        </w:rPr>
+        <w:t>Hank was here</w:t>
+      </w:r>
     </w:p>
     <w:sectPr>
       <w:pgSz w:w="12240" w:h="15840"/>

</xml_diff>